<commit_message>
question et vue terminer
</commit_message>
<xml_diff>
--- a/compte_rendu.docx
+++ b/compte_rendu.docx
@@ -656,7 +656,7 @@
                     <pic:cNvPicPr/>
                   </pic:nvPicPr>
                   <pic:blipFill>
-                    <a:blip r:embed="rId6"/>
+                    <a:blip r:embed="rId7"/>
                     <a:stretch>
                       <a:fillRect/>
                     </a:stretch>
@@ -990,7 +990,69 @@
           <w:sz w:val="28"/>
           <w:szCs w:val="28"/>
         </w:rPr>
-        <w:t xml:space="preserve">, nom, </w:t>
+        <w:t>, nom, prenom)</w:t>
+      </w:r>
+    </w:p>
+    <w:p>
+      <w:pPr>
+        <w:spacing w:line="276" w:lineRule="auto"/>
+        <w:rPr>
+          <w:sz w:val="28"/>
+          <w:szCs w:val="28"/>
+        </w:rPr>
+      </w:pPr>
+      <w:r>
+        <w:rPr>
+          <w:sz w:val="28"/>
+          <w:szCs w:val="28"/>
+        </w:rPr>
+        <w:t>Employe (</w:t>
+      </w:r>
+      <w:r>
+        <w:rPr>
+          <w:sz w:val="28"/>
+          <w:szCs w:val="28"/>
+          <w:u w:val="single"/>
+        </w:rPr>
+        <w:t>Matricule</w:t>
+      </w:r>
+      <w:r>
+        <w:rPr>
+          <w:sz w:val="28"/>
+          <w:szCs w:val="28"/>
+        </w:rPr>
+        <w:t>, nom, prenom, lieu_de_travail)</w:t>
+      </w:r>
+    </w:p>
+    <w:p>
+      <w:pPr>
+        <w:spacing w:line="276" w:lineRule="auto"/>
+        <w:rPr>
+          <w:sz w:val="28"/>
+          <w:szCs w:val="28"/>
+        </w:rPr>
+      </w:pPr>
+      <w:r>
+        <w:rPr>
+          <w:sz w:val="28"/>
+          <w:szCs w:val="28"/>
+        </w:rPr>
+        <w:t>Poste (</w:t>
+      </w:r>
+      <w:r>
+        <w:rPr>
+          <w:sz w:val="28"/>
+          <w:szCs w:val="28"/>
+          <w:u w:val="single"/>
+        </w:rPr>
+        <w:t>Fonction</w:t>
+      </w:r>
+      <w:r>
+        <w:rPr>
+          <w:sz w:val="28"/>
+          <w:szCs w:val="28"/>
+        </w:rPr>
+        <w:t xml:space="preserve">, </w:t>
       </w:r>
       <w:proofErr w:type="spellStart"/>
       <w:r>
@@ -998,7 +1060,7 @@
           <w:sz w:val="28"/>
           <w:szCs w:val="28"/>
         </w:rPr>
-        <w:t>prenom</w:t>
+        <w:t>base_salariale</w:t>
       </w:r>
       <w:proofErr w:type="spellEnd"/>
       <w:r>
@@ -1006,6 +1068,233 @@
           <w:sz w:val="28"/>
           <w:szCs w:val="28"/>
         </w:rPr>
+        <w:t>, pourcentage_par_vente)</w:t>
+      </w:r>
+    </w:p>
+    <w:p>
+      <w:pPr>
+        <w:spacing w:line="276" w:lineRule="auto"/>
+        <w:rPr>
+          <w:sz w:val="28"/>
+          <w:szCs w:val="28"/>
+        </w:rPr>
+      </w:pPr>
+      <w:proofErr w:type="gramStart"/>
+      <w:r>
+        <w:rPr>
+          <w:sz w:val="28"/>
+          <w:szCs w:val="28"/>
+        </w:rPr>
+        <w:t>Occupe(</w:t>
+      </w:r>
+      <w:proofErr w:type="gramEnd"/>
+      <w:r>
+        <w:rPr>
+          <w:sz w:val="28"/>
+          <w:szCs w:val="28"/>
+          <w:u w:val="single"/>
+        </w:rPr>
+        <w:t>Fonction</w:t>
+      </w:r>
+      <w:r>
+        <w:rPr>
+          <w:sz w:val="28"/>
+          <w:szCs w:val="28"/>
+        </w:rPr>
+        <w:t xml:space="preserve">, </w:t>
+      </w:r>
+      <w:r>
+        <w:rPr>
+          <w:sz w:val="28"/>
+          <w:szCs w:val="28"/>
+          <w:u w:val="single"/>
+        </w:rPr>
+        <w:t>matricule</w:t>
+      </w:r>
+      <w:r>
+        <w:rPr>
+          <w:sz w:val="28"/>
+          <w:szCs w:val="28"/>
+        </w:rPr>
+        <w:t xml:space="preserve">, </w:t>
+      </w:r>
+      <w:r>
+        <w:rPr>
+          <w:sz w:val="28"/>
+          <w:szCs w:val="28"/>
+          <w:u w:val="single"/>
+        </w:rPr>
+        <w:t>Début</w:t>
+      </w:r>
+      <w:r>
+        <w:rPr>
+          <w:sz w:val="28"/>
+          <w:szCs w:val="28"/>
+        </w:rPr>
+        <w:t>, Fin )</w:t>
+      </w:r>
+    </w:p>
+    <w:p>
+      <w:pPr>
+        <w:spacing w:line="276" w:lineRule="auto"/>
+        <w:rPr>
+          <w:sz w:val="28"/>
+          <w:szCs w:val="28"/>
+        </w:rPr>
+      </w:pPr>
+      <w:r>
+        <w:rPr>
+          <w:sz w:val="28"/>
+          <w:szCs w:val="28"/>
+        </w:rPr>
+        <w:t>Concessionnaire (</w:t>
+      </w:r>
+      <w:r>
+        <w:rPr>
+          <w:sz w:val="28"/>
+          <w:szCs w:val="28"/>
+          <w:u w:val="single"/>
+        </w:rPr>
+        <w:t>Adresse</w:t>
+      </w:r>
+      <w:r>
+        <w:rPr>
+          <w:sz w:val="28"/>
+          <w:szCs w:val="28"/>
+        </w:rPr>
+        <w:t>, taille_stockage, mat_responsable)</w:t>
+      </w:r>
+    </w:p>
+    <w:p>
+      <w:pPr>
+        <w:spacing w:line="276" w:lineRule="auto"/>
+        <w:rPr>
+          <w:sz w:val="28"/>
+          <w:szCs w:val="28"/>
+        </w:rPr>
+      </w:pPr>
+      <w:r>
+        <w:rPr>
+          <w:sz w:val="28"/>
+          <w:szCs w:val="28"/>
+        </w:rPr>
+        <w:t>Voiture (</w:t>
+      </w:r>
+      <w:r>
+        <w:rPr>
+          <w:sz w:val="28"/>
+          <w:szCs w:val="28"/>
+          <w:u w:val="single"/>
+        </w:rPr>
+        <w:t>id_voiture</w:t>
+      </w:r>
+      <w:r>
+        <w:rPr>
+          <w:sz w:val="28"/>
+          <w:szCs w:val="28"/>
+        </w:rPr>
+        <w:t xml:space="preserve">, immatriculation, modèle, type_vehicule, kilometrage, prix, motorisation, sellerie, couleur, </w:t>
+      </w:r>
+      <w:proofErr w:type="spellStart"/>
+      <w:r>
+        <w:rPr>
+          <w:sz w:val="28"/>
+          <w:szCs w:val="28"/>
+        </w:rPr>
+        <w:t>annee_frabication</w:t>
+      </w:r>
+      <w:proofErr w:type="spellEnd"/>
+      <w:r>
+        <w:rPr>
+          <w:sz w:val="28"/>
+          <w:szCs w:val="28"/>
+        </w:rPr>
+        <w:t>, carburant)</w:t>
+      </w:r>
+    </w:p>
+    <w:p>
+      <w:pPr>
+        <w:spacing w:line="276" w:lineRule="auto"/>
+        <w:rPr>
+          <w:sz w:val="28"/>
+          <w:szCs w:val="28"/>
+        </w:rPr>
+      </w:pPr>
+      <w:r>
+        <w:rPr>
+          <w:sz w:val="28"/>
+          <w:szCs w:val="28"/>
+        </w:rPr>
+        <w:t>Vente (</w:t>
+      </w:r>
+      <w:r>
+        <w:rPr>
+          <w:sz w:val="28"/>
+          <w:szCs w:val="28"/>
+          <w:u w:val="single"/>
+        </w:rPr>
+        <w:t>id _client</w:t>
+      </w:r>
+      <w:r>
+        <w:rPr>
+          <w:sz w:val="28"/>
+          <w:szCs w:val="28"/>
+        </w:rPr>
+        <w:t>,</w:t>
+      </w:r>
+      <w:r>
+        <w:rPr>
+          <w:sz w:val="28"/>
+          <w:szCs w:val="28"/>
+          <w:u w:val="single"/>
+        </w:rPr>
+        <w:t xml:space="preserve"> mat_vendeur</w:t>
+      </w:r>
+      <w:r>
+        <w:rPr>
+          <w:sz w:val="28"/>
+          <w:szCs w:val="28"/>
+        </w:rPr>
+        <w:t>,</w:t>
+      </w:r>
+      <w:r>
+        <w:rPr>
+          <w:sz w:val="28"/>
+          <w:szCs w:val="28"/>
+          <w:u w:val="single"/>
+        </w:rPr>
+        <w:t xml:space="preserve"> id_vehicule</w:t>
+      </w:r>
+      <w:r>
+        <w:rPr>
+          <w:sz w:val="28"/>
+          <w:szCs w:val="28"/>
+        </w:rPr>
+        <w:t xml:space="preserve">, </w:t>
+      </w:r>
+      <w:proofErr w:type="spellStart"/>
+      <w:r>
+        <w:rPr>
+          <w:sz w:val="28"/>
+          <w:szCs w:val="28"/>
+          <w:u w:val="single"/>
+        </w:rPr>
+        <w:t>date_achat</w:t>
+      </w:r>
+      <w:proofErr w:type="spellEnd"/>
+      <w:r>
+        <w:rPr>
+          <w:sz w:val="28"/>
+          <w:szCs w:val="28"/>
+          <w:u w:val="single"/>
+        </w:rPr>
+        <w:t>, prix d’achat</w:t>
+      </w:r>
+      <w:r>
+        <w:rPr>
+          <w:sz w:val="28"/>
+          <w:szCs w:val="28"/>
+        </w:rPr>
         <w:t>)</w:t>
       </w:r>
     </w:p>
@@ -1022,7 +1311,7 @@
           <w:sz w:val="28"/>
           <w:szCs w:val="28"/>
         </w:rPr>
-        <w:t>Employe (</w:t>
+        <w:t>Reprise (</w:t>
       </w:r>
       <w:r>
         <w:rPr>
@@ -1030,14 +1319,61 @@
           <w:szCs w:val="28"/>
           <w:u w:val="single"/>
         </w:rPr>
-        <w:t>Matricule</w:t>
-      </w:r>
-      <w:r>
-        <w:rPr>
-          <w:sz w:val="28"/>
-          <w:szCs w:val="28"/>
-        </w:rPr>
-        <w:t>, nom, prenom, lieu_de_travail)</w:t>
+        <w:t>id _client</w:t>
+      </w:r>
+      <w:r>
+        <w:rPr>
+          <w:sz w:val="28"/>
+          <w:szCs w:val="28"/>
+        </w:rPr>
+        <w:t xml:space="preserve">, </w:t>
+      </w:r>
+      <w:r>
+        <w:rPr>
+          <w:sz w:val="28"/>
+          <w:szCs w:val="28"/>
+          <w:u w:val="single"/>
+        </w:rPr>
+        <w:t>Mat_vendeur</w:t>
+      </w:r>
+      <w:r>
+        <w:rPr>
+          <w:sz w:val="28"/>
+          <w:szCs w:val="28"/>
+        </w:rPr>
+        <w:t xml:space="preserve">, </w:t>
+      </w:r>
+      <w:r>
+        <w:rPr>
+          <w:sz w:val="28"/>
+          <w:szCs w:val="28"/>
+          <w:u w:val="single"/>
+        </w:rPr>
+        <w:t>id_vehicule</w:t>
+      </w:r>
+      <w:r>
+        <w:rPr>
+          <w:sz w:val="28"/>
+          <w:szCs w:val="28"/>
+        </w:rPr>
+        <w:t xml:space="preserve">, </w:t>
+      </w:r>
+      <w:proofErr w:type="spellStart"/>
+      <w:r>
+        <w:rPr>
+          <w:sz w:val="28"/>
+          <w:szCs w:val="28"/>
+          <w:u w:val="single"/>
+        </w:rPr>
+        <w:t>date_reprise</w:t>
+      </w:r>
+      <w:proofErr w:type="spellEnd"/>
+      <w:r>
+        <w:rPr>
+          <w:sz w:val="28"/>
+          <w:szCs w:val="28"/>
+        </w:rPr>
+        <w:t>, estimation)</w:t>
       </w:r>
     </w:p>
     <w:p>
@@ -1046,22 +1382,23 @@
         <w:rPr>
           <w:sz w:val="28"/>
           <w:szCs w:val="28"/>
-        </w:rPr>
-      </w:pPr>
-      <w:r>
-        <w:rPr>
-          <w:sz w:val="28"/>
-          <w:szCs w:val="28"/>
-        </w:rPr>
-        <w:t>Poste (</w:t>
-      </w:r>
-      <w:r>
-        <w:rPr>
-          <w:sz w:val="28"/>
-          <w:szCs w:val="28"/>
           <w:u w:val="single"/>
         </w:rPr>
-        <w:t>Fonction</w:t>
+      </w:pPr>
+      <w:r>
+        <w:rPr>
+          <w:sz w:val="28"/>
+          <w:szCs w:val="28"/>
+        </w:rPr>
+        <w:t>Stockage (</w:t>
+      </w:r>
+      <w:r>
+        <w:rPr>
+          <w:sz w:val="28"/>
+          <w:szCs w:val="28"/>
+          <w:u w:val="single"/>
+        </w:rPr>
+        <w:t>Id_vehicule</w:t>
       </w:r>
       <w:r>
         <w:rPr>
@@ -1070,15 +1407,14 @@
         </w:rPr>
         <w:t xml:space="preserve">, </w:t>
       </w:r>
-      <w:proofErr w:type="spellStart"/>
-      <w:r>
-        <w:rPr>
-          <w:sz w:val="28"/>
-          <w:szCs w:val="28"/>
-        </w:rPr>
-        <w:t>base_salariale</w:t>
-      </w:r>
-      <w:proofErr w:type="spellEnd"/>
+      <w:r>
+        <w:rPr>
+          <w:sz w:val="28"/>
+          <w:szCs w:val="28"/>
+          <w:u w:val="single"/>
+        </w:rPr>
+        <w:t>adr_concessionnaire</w:t>
+      </w:r>
       <w:r>
         <w:rPr>
           <w:sz w:val="28"/>
@@ -1086,412 +1422,14 @@
         </w:rPr>
         <w:t xml:space="preserve">, </w:t>
       </w:r>
-      <w:proofErr w:type="spellStart"/>
-      <w:r>
-        <w:rPr>
-          <w:sz w:val="28"/>
-          <w:szCs w:val="28"/>
-        </w:rPr>
-        <w:t>pourcentage_par_vente</w:t>
-      </w:r>
-      <w:proofErr w:type="spellEnd"/>
-      <w:r>
-        <w:rPr>
-          <w:sz w:val="28"/>
-          <w:szCs w:val="28"/>
-        </w:rPr>
-        <w:t>)</w:t>
-      </w:r>
-    </w:p>
-    <w:p>
-      <w:pPr>
-        <w:spacing w:line="276" w:lineRule="auto"/>
-        <w:rPr>
-          <w:sz w:val="28"/>
-          <w:szCs w:val="28"/>
-        </w:rPr>
-      </w:pPr>
-      <w:proofErr w:type="gramStart"/>
-      <w:r>
-        <w:rPr>
-          <w:sz w:val="28"/>
-          <w:szCs w:val="28"/>
-        </w:rPr>
-        <w:t>Occupe(</w:t>
-      </w:r>
-      <w:proofErr w:type="gramEnd"/>
       <w:r>
         <w:rPr>
           <w:sz w:val="28"/>
           <w:szCs w:val="28"/>
           <w:u w:val="single"/>
         </w:rPr>
-        <w:t>Fonction</w:t>
-      </w:r>
-      <w:r>
-        <w:rPr>
-          <w:sz w:val="28"/>
-          <w:szCs w:val="28"/>
-        </w:rPr>
-        <w:t xml:space="preserve">, </w:t>
-      </w:r>
-      <w:r>
-        <w:rPr>
-          <w:sz w:val="28"/>
-          <w:szCs w:val="28"/>
-          <w:u w:val="single"/>
-        </w:rPr>
-        <w:t>matricule</w:t>
-      </w:r>
-      <w:r>
-        <w:rPr>
-          <w:sz w:val="28"/>
-          <w:szCs w:val="28"/>
-        </w:rPr>
-        <w:t xml:space="preserve">, </w:t>
-      </w:r>
-      <w:r>
-        <w:rPr>
-          <w:sz w:val="28"/>
-          <w:szCs w:val="28"/>
-          <w:u w:val="single"/>
-        </w:rPr>
-        <w:t>Début</w:t>
-      </w:r>
-      <w:r>
-        <w:rPr>
-          <w:sz w:val="28"/>
-          <w:szCs w:val="28"/>
-        </w:rPr>
-        <w:t>, Fin )</w:t>
-      </w:r>
-    </w:p>
-    <w:p>
-      <w:pPr>
-        <w:spacing w:line="276" w:lineRule="auto"/>
-        <w:rPr>
-          <w:sz w:val="28"/>
-          <w:szCs w:val="28"/>
-        </w:rPr>
-      </w:pPr>
-      <w:r>
-        <w:rPr>
-          <w:sz w:val="28"/>
-          <w:szCs w:val="28"/>
-        </w:rPr>
-        <w:t>Concessionnaire (</w:t>
-      </w:r>
-      <w:r>
-        <w:rPr>
-          <w:sz w:val="28"/>
-          <w:szCs w:val="28"/>
-          <w:u w:val="single"/>
-        </w:rPr>
-        <w:t>Adresse</w:t>
-      </w:r>
-      <w:r>
-        <w:rPr>
-          <w:sz w:val="28"/>
-          <w:szCs w:val="28"/>
-        </w:rPr>
-        <w:t>, taille_stockage, mat_responsable)</w:t>
-      </w:r>
-    </w:p>
-    <w:p>
-      <w:pPr>
-        <w:spacing w:line="276" w:lineRule="auto"/>
-        <w:rPr>
-          <w:sz w:val="28"/>
-          <w:szCs w:val="28"/>
-        </w:rPr>
-      </w:pPr>
-      <w:r>
-        <w:rPr>
-          <w:sz w:val="28"/>
-          <w:szCs w:val="28"/>
-        </w:rPr>
-        <w:t>Voiture (</w:t>
-      </w:r>
-      <w:r>
-        <w:rPr>
-          <w:sz w:val="28"/>
-          <w:szCs w:val="28"/>
-          <w:u w:val="single"/>
-        </w:rPr>
-        <w:t>id_voiture</w:t>
-      </w:r>
-      <w:r>
-        <w:rPr>
-          <w:sz w:val="28"/>
-          <w:szCs w:val="28"/>
-        </w:rPr>
-        <w:t xml:space="preserve">, immatriculation, modèle, type_vehicule, kilometrage, prix, motorisation, sellerie, couleur, </w:t>
-      </w:r>
-      <w:proofErr w:type="spellStart"/>
-      <w:r>
-        <w:rPr>
-          <w:sz w:val="28"/>
-          <w:szCs w:val="28"/>
-        </w:rPr>
-        <w:t>annee_frabication</w:t>
-      </w:r>
-      <w:proofErr w:type="spellEnd"/>
-      <w:r>
-        <w:rPr>
-          <w:sz w:val="28"/>
-          <w:szCs w:val="28"/>
-        </w:rPr>
-        <w:t>, carburant)</w:t>
-      </w:r>
-    </w:p>
-    <w:p>
-      <w:pPr>
-        <w:spacing w:line="276" w:lineRule="auto"/>
-        <w:rPr>
-          <w:sz w:val="28"/>
-          <w:szCs w:val="28"/>
-        </w:rPr>
-      </w:pPr>
-      <w:r>
-        <w:rPr>
-          <w:sz w:val="28"/>
-          <w:szCs w:val="28"/>
-        </w:rPr>
-        <w:t>Vente (</w:t>
-      </w:r>
-      <w:r>
-        <w:rPr>
-          <w:sz w:val="28"/>
-          <w:szCs w:val="28"/>
-          <w:u w:val="single"/>
-        </w:rPr>
-        <w:t>id _client</w:t>
-      </w:r>
-      <w:r>
-        <w:rPr>
-          <w:sz w:val="28"/>
-          <w:szCs w:val="28"/>
-        </w:rPr>
-        <w:t>,</w:t>
-      </w:r>
-      <w:r>
-        <w:rPr>
-          <w:sz w:val="28"/>
-          <w:szCs w:val="28"/>
-          <w:u w:val="single"/>
-        </w:rPr>
-        <w:t xml:space="preserve"> </w:t>
-      </w:r>
-      <w:proofErr w:type="spellStart"/>
-      <w:r>
-        <w:rPr>
-          <w:sz w:val="28"/>
-          <w:szCs w:val="28"/>
-          <w:u w:val="single"/>
-        </w:rPr>
-        <w:t>mat_vendeur</w:t>
-      </w:r>
-      <w:proofErr w:type="spellEnd"/>
-      <w:r>
-        <w:rPr>
-          <w:sz w:val="28"/>
-          <w:szCs w:val="28"/>
-        </w:rPr>
-        <w:t>,</w:t>
-      </w:r>
-      <w:r>
-        <w:rPr>
-          <w:sz w:val="28"/>
-          <w:szCs w:val="28"/>
-          <w:u w:val="single"/>
-        </w:rPr>
-        <w:t xml:space="preserve"> </w:t>
-      </w:r>
-      <w:proofErr w:type="spellStart"/>
-      <w:r>
-        <w:rPr>
-          <w:sz w:val="28"/>
-          <w:szCs w:val="28"/>
-          <w:u w:val="single"/>
-        </w:rPr>
-        <w:t>id_vehicule</w:t>
-      </w:r>
-      <w:proofErr w:type="spellEnd"/>
-      <w:r>
-        <w:rPr>
-          <w:sz w:val="28"/>
-          <w:szCs w:val="28"/>
-        </w:rPr>
-        <w:t xml:space="preserve">, </w:t>
-      </w:r>
-      <w:proofErr w:type="spellStart"/>
-      <w:r>
-        <w:rPr>
-          <w:sz w:val="28"/>
-          <w:szCs w:val="28"/>
-          <w:u w:val="single"/>
-        </w:rPr>
-        <w:t>date_achat</w:t>
-      </w:r>
-      <w:proofErr w:type="spellEnd"/>
-      <w:r>
-        <w:rPr>
-          <w:sz w:val="28"/>
-          <w:szCs w:val="28"/>
-          <w:u w:val="single"/>
-        </w:rPr>
-        <w:t>, prix d’achat</w:t>
-      </w:r>
-      <w:r>
-        <w:rPr>
-          <w:sz w:val="28"/>
-          <w:szCs w:val="28"/>
-        </w:rPr>
-        <w:t>)</w:t>
-      </w:r>
-    </w:p>
-    <w:p>
-      <w:pPr>
-        <w:spacing w:line="276" w:lineRule="auto"/>
-        <w:rPr>
-          <w:sz w:val="28"/>
-          <w:szCs w:val="28"/>
-        </w:rPr>
-      </w:pPr>
-      <w:r>
-        <w:rPr>
-          <w:sz w:val="28"/>
-          <w:szCs w:val="28"/>
-        </w:rPr>
-        <w:t>Reprise (</w:t>
-      </w:r>
-      <w:r>
-        <w:rPr>
-          <w:sz w:val="28"/>
-          <w:szCs w:val="28"/>
-          <w:u w:val="single"/>
-        </w:rPr>
-        <w:t>id _client</w:t>
-      </w:r>
-      <w:r>
-        <w:rPr>
-          <w:sz w:val="28"/>
-          <w:szCs w:val="28"/>
-        </w:rPr>
-        <w:t xml:space="preserve">, </w:t>
-      </w:r>
-      <w:proofErr w:type="spellStart"/>
-      <w:r>
-        <w:rPr>
-          <w:sz w:val="28"/>
-          <w:szCs w:val="28"/>
-          <w:u w:val="single"/>
-        </w:rPr>
-        <w:t>Mat_vendeur</w:t>
-      </w:r>
-      <w:proofErr w:type="spellEnd"/>
-      <w:r>
-        <w:rPr>
-          <w:sz w:val="28"/>
-          <w:szCs w:val="28"/>
-        </w:rPr>
-        <w:t xml:space="preserve">, </w:t>
-      </w:r>
-      <w:proofErr w:type="spellStart"/>
-      <w:r>
-        <w:rPr>
-          <w:sz w:val="28"/>
-          <w:szCs w:val="28"/>
-          <w:u w:val="single"/>
-        </w:rPr>
-        <w:t>id_vehicule</w:t>
-      </w:r>
-      <w:proofErr w:type="spellEnd"/>
-      <w:r>
-        <w:rPr>
-          <w:sz w:val="28"/>
-          <w:szCs w:val="28"/>
-        </w:rPr>
-        <w:t xml:space="preserve">, </w:t>
-      </w:r>
-      <w:proofErr w:type="spellStart"/>
-      <w:r>
-        <w:rPr>
-          <w:sz w:val="28"/>
-          <w:szCs w:val="28"/>
-          <w:u w:val="single"/>
-        </w:rPr>
-        <w:t>date_reprise</w:t>
-      </w:r>
-      <w:proofErr w:type="spellEnd"/>
-      <w:r>
-        <w:rPr>
-          <w:sz w:val="28"/>
-          <w:szCs w:val="28"/>
-        </w:rPr>
-        <w:t>, estimation)</w:t>
-      </w:r>
-    </w:p>
-    <w:p>
-      <w:pPr>
-        <w:spacing w:line="276" w:lineRule="auto"/>
-        <w:rPr>
-          <w:sz w:val="28"/>
-          <w:szCs w:val="28"/>
-          <w:u w:val="single"/>
-        </w:rPr>
-      </w:pPr>
-      <w:r>
-        <w:rPr>
-          <w:sz w:val="28"/>
-          <w:szCs w:val="28"/>
-        </w:rPr>
-        <w:t>Stockage (</w:t>
-      </w:r>
-      <w:proofErr w:type="spellStart"/>
-      <w:r>
-        <w:rPr>
-          <w:sz w:val="28"/>
-          <w:szCs w:val="28"/>
-          <w:u w:val="single"/>
-        </w:rPr>
-        <w:t>Id_vehicule</w:t>
-      </w:r>
-      <w:proofErr w:type="spellEnd"/>
-      <w:r>
-        <w:rPr>
-          <w:sz w:val="28"/>
-          <w:szCs w:val="28"/>
-        </w:rPr>
-        <w:t xml:space="preserve">, </w:t>
-      </w:r>
-      <w:proofErr w:type="spellStart"/>
-      <w:r>
-        <w:rPr>
-          <w:sz w:val="28"/>
-          <w:szCs w:val="28"/>
-          <w:u w:val="single"/>
-        </w:rPr>
-        <w:t>adr_concessionnaire</w:t>
-      </w:r>
-      <w:proofErr w:type="spellEnd"/>
-      <w:r>
-        <w:rPr>
-          <w:sz w:val="28"/>
-          <w:szCs w:val="28"/>
-        </w:rPr>
-        <w:t xml:space="preserve">, </w:t>
-      </w:r>
-      <w:proofErr w:type="spellStart"/>
-      <w:r>
-        <w:rPr>
-          <w:sz w:val="28"/>
-          <w:szCs w:val="28"/>
-          <w:u w:val="single"/>
-        </w:rPr>
         <w:t>date_exe</w:t>
       </w:r>
-      <w:proofErr w:type="spellEnd"/>
       <w:r>
         <w:rPr>
           <w:sz w:val="28"/>
@@ -1959,7 +1897,7 @@
         </w:rPr>
         <w:t xml:space="preserve"> (ex : </w:t>
       </w:r>
-      <w:hyperlink r:id="rId7">
+      <w:hyperlink r:id="rId8">
         <w:r>
           <w:rPr>
             <w:color w:val="0563C1"/>
@@ -2100,7 +2038,21 @@
           <w:sz w:val="28"/>
           <w:szCs w:val="28"/>
         </w:rPr>
-        <w:t xml:space="preserve"> doit être supérieur à 30 (check)</w:t>
+        <w:t xml:space="preserve"> doit être supérieur à </w:t>
+      </w:r>
+      <w:r>
+        <w:rPr>
+          <w:sz w:val="28"/>
+          <w:szCs w:val="28"/>
+        </w:rPr>
+        <w:t>1</w:t>
+      </w:r>
+      <w:r>
+        <w:rPr>
+          <w:sz w:val="28"/>
+          <w:szCs w:val="28"/>
+        </w:rPr>
+        <w:t xml:space="preserve"> (check)</w:t>
       </w:r>
     </w:p>
     <w:p>
@@ -2203,13 +2155,102 @@
         </w:rPr>
         <w:t xml:space="preserve"> doit être le matricule d’un employé ayant la fonction </w:t>
       </w:r>
+      <w:r>
+        <w:rPr>
+          <w:sz w:val="28"/>
+          <w:szCs w:val="28"/>
+        </w:rPr>
+        <w:t>vendeur (</w:t>
+      </w:r>
+      <w:r>
+        <w:rPr>
+          <w:sz w:val="28"/>
+          <w:szCs w:val="28"/>
+        </w:rPr>
+        <w:t>Triggers)</w:t>
+      </w:r>
+    </w:p>
+    <w:p>
+      <w:pPr>
+        <w:spacing w:line="276" w:lineRule="auto"/>
+        <w:rPr>
+          <w:sz w:val="28"/>
+          <w:szCs w:val="28"/>
+        </w:rPr>
+      </w:pPr>
+      <w:r>
+        <w:rPr>
+          <w:sz w:val="28"/>
+          <w:szCs w:val="28"/>
+        </w:rPr>
+        <w:t>Reprise.date_reprise est par défaut la date actuelle (default)</w:t>
+      </w:r>
+    </w:p>
+    <w:p>
+      <w:pPr>
+        <w:spacing w:line="276" w:lineRule="auto"/>
+        <w:rPr>
+          <w:sz w:val="28"/>
+          <w:szCs w:val="28"/>
+        </w:rPr>
+      </w:pPr>
+      <w:proofErr w:type="spellStart"/>
+      <w:r>
+        <w:rPr>
+          <w:sz w:val="28"/>
+          <w:szCs w:val="28"/>
+        </w:rPr>
+        <w:t>Stockage.date_exe</w:t>
+      </w:r>
+      <w:proofErr w:type="spellEnd"/>
+      <w:r>
+        <w:rPr>
+          <w:sz w:val="28"/>
+          <w:szCs w:val="28"/>
+        </w:rPr>
+        <w:t xml:space="preserve"> est par défaut la date actuelle (default)</w:t>
+      </w:r>
+    </w:p>
+    <w:p>
+      <w:pPr>
+        <w:spacing w:line="276" w:lineRule="auto"/>
+        <w:rPr>
+          <w:sz w:val="28"/>
+          <w:szCs w:val="28"/>
+        </w:rPr>
+      </w:pPr>
+      <w:proofErr w:type="spellStart"/>
+      <w:r>
+        <w:rPr>
+          <w:sz w:val="28"/>
+          <w:szCs w:val="28"/>
+        </w:rPr>
+        <w:t>concessionnaire.mat_responsable</w:t>
+      </w:r>
+      <w:proofErr w:type="spellEnd"/>
+      <w:r>
+        <w:rPr>
+          <w:sz w:val="28"/>
+          <w:szCs w:val="28"/>
+        </w:rPr>
+        <w:t xml:space="preserve"> doit être un employé avec au moins 4 ans d’ancienneté(triggers)</w:t>
+      </w:r>
+    </w:p>
+    <w:p>
+      <w:pPr>
+        <w:spacing w:line="276" w:lineRule="auto"/>
+        <w:rPr>
+          <w:sz w:val="28"/>
+          <w:szCs w:val="28"/>
+        </w:rPr>
+      </w:pPr>
       <w:proofErr w:type="gramStart"/>
       <w:r>
         <w:rPr>
           <w:sz w:val="28"/>
           <w:szCs w:val="28"/>
         </w:rPr>
-        <w:t>vendeur(</w:t>
+        <w:t>lors</w:t>
       </w:r>
       <w:proofErr w:type="gramEnd"/>
       <w:r>
@@ -2217,89 +2258,7 @@
           <w:sz w:val="28"/>
           <w:szCs w:val="28"/>
         </w:rPr>
-        <w:t>Triggers)</w:t>
-      </w:r>
-    </w:p>
-    <w:p>
-      <w:pPr>
-        <w:spacing w:line="276" w:lineRule="auto"/>
-        <w:rPr>
-          <w:sz w:val="28"/>
-          <w:szCs w:val="28"/>
-        </w:rPr>
-      </w:pPr>
-      <w:r>
-        <w:rPr>
-          <w:sz w:val="28"/>
-          <w:szCs w:val="28"/>
-        </w:rPr>
-        <w:t>Reprise.date_reprise est par défaut la date actuelle (default)</w:t>
-      </w:r>
-    </w:p>
-    <w:p>
-      <w:pPr>
-        <w:spacing w:line="276" w:lineRule="auto"/>
-        <w:rPr>
-          <w:sz w:val="28"/>
-          <w:szCs w:val="28"/>
-        </w:rPr>
-      </w:pPr>
-      <w:proofErr w:type="spellStart"/>
-      <w:r>
-        <w:rPr>
-          <w:sz w:val="28"/>
-          <w:szCs w:val="28"/>
-        </w:rPr>
-        <w:t>Stockage.date_exe</w:t>
-      </w:r>
-      <w:proofErr w:type="spellEnd"/>
-      <w:r>
-        <w:rPr>
-          <w:sz w:val="28"/>
-          <w:szCs w:val="28"/>
-        </w:rPr>
-        <w:t xml:space="preserve"> est par défaut la date actuelle (default)</w:t>
-      </w:r>
-    </w:p>
-    <w:p>
-      <w:pPr>
-        <w:spacing w:line="276" w:lineRule="auto"/>
-        <w:rPr>
-          <w:sz w:val="28"/>
-          <w:szCs w:val="28"/>
-        </w:rPr>
-      </w:pPr>
-      <w:proofErr w:type="spellStart"/>
-      <w:r>
-        <w:rPr>
-          <w:sz w:val="28"/>
-          <w:szCs w:val="28"/>
-        </w:rPr>
-        <w:t>concessionnaire.mat_responsable</w:t>
-      </w:r>
-      <w:proofErr w:type="spellEnd"/>
-      <w:r>
-        <w:rPr>
-          <w:sz w:val="28"/>
-          <w:szCs w:val="28"/>
-        </w:rPr>
-        <w:t xml:space="preserve"> doit être un employé avec au moins 4 ans d’ancienneté(triggers)</w:t>
-      </w:r>
-    </w:p>
-    <w:p>
-      <w:pPr>
-        <w:spacing w:line="276" w:lineRule="auto"/>
-        <w:rPr>
-          <w:sz w:val="28"/>
-          <w:szCs w:val="28"/>
-        </w:rPr>
-      </w:pPr>
-      <w:r>
-        <w:rPr>
-          <w:sz w:val="28"/>
-          <w:szCs w:val="28"/>
-        </w:rPr>
-        <w:t>lors de la reprise d’un véhicule, son kilométrage(on le divise par 50€ et on le soustrait au prix initial ) et l’année de sortie du modèle(-150€ pour chaque année sur le prix initial) influent sur l’estimation(triggers)</w:t>
+        <w:t xml:space="preserve"> de la reprise d’un véhicule, son kilométrage(on le divise par 50€ et on le soustrait au prix initial ) et l’année de sortie du modèle(-150€ pour chaque année sur le prix initial) influent sur l’estimation(triggers)</w:t>
       </w:r>
     </w:p>
     <w:p>
@@ -2434,7 +2393,23 @@
           <w:sz w:val="28"/>
           <w:szCs w:val="28"/>
         </w:rPr>
-        <w:t>Calculer le profit de chaque concessionnaire sur l’année 2023.</w:t>
+        <w:t xml:space="preserve">Calculer le </w:t>
+      </w:r>
+      <w:r>
+        <w:rPr>
+          <w:color w:val="000000"/>
+          <w:sz w:val="28"/>
+          <w:szCs w:val="28"/>
+        </w:rPr>
+        <w:t>total des ventes</w:t>
+      </w:r>
+      <w:r>
+        <w:rPr>
+          <w:color w:val="000000"/>
+          <w:sz w:val="28"/>
+          <w:szCs w:val="28"/>
+        </w:rPr>
+        <w:t xml:space="preserve"> de chaque concessionnaire sur l’année 2023.</w:t>
       </w:r>
     </w:p>
     <w:p>
@@ -2786,74 +2761,1869 @@
           <w:sz w:val="28"/>
           <w:szCs w:val="28"/>
         </w:rPr>
-        <w:t xml:space="preserve">D/ les vues </w:t>
-      </w:r>
-    </w:p>
-    <w:p>
-      <w:pPr>
-        <w:pBdr>
-          <w:top w:val="nil"/>
-          <w:left w:val="nil"/>
-          <w:bottom w:val="nil"/>
-          <w:right w:val="nil"/>
-          <w:between w:val="nil"/>
-        </w:pBdr>
-        <w:rPr>
-          <w:color w:val="000000"/>
-          <w:sz w:val="28"/>
-          <w:szCs w:val="28"/>
-        </w:rPr>
-      </w:pPr>
-      <w:r>
-        <w:rPr>
-          <w:color w:val="000000"/>
-          <w:sz w:val="28"/>
-          <w:szCs w:val="28"/>
-        </w:rPr>
-        <w:t xml:space="preserve">Les vues </w:t>
-      </w:r>
-      <w:r>
-        <w:rPr>
-          <w:color w:val="000000"/>
-          <w:sz w:val="28"/>
-          <w:szCs w:val="28"/>
-        </w:rPr>
-        <w:t>-&gt;</w:t>
-      </w:r>
-      <w:r>
-        <w:rPr>
-          <w:color w:val="000000"/>
-          <w:sz w:val="28"/>
-          <w:szCs w:val="28"/>
-        </w:rPr>
-        <w:t xml:space="preserve"> les droits d'accès : </w:t>
-      </w:r>
-    </w:p>
-    <w:p>
-      <w:pPr>
-        <w:pBdr>
-          <w:top w:val="nil"/>
-          <w:left w:val="nil"/>
-          <w:bottom w:val="nil"/>
-          <w:right w:val="nil"/>
-          <w:between w:val="nil"/>
-        </w:pBdr>
-        <w:rPr>
-          <w:color w:val="000000"/>
-          <w:sz w:val="28"/>
-          <w:szCs w:val="28"/>
-        </w:rPr>
-      </w:pPr>
-    </w:p>
-    <w:p>
-      <w:pPr>
-        <w:pBdr>
-          <w:top w:val="nil"/>
-          <w:left w:val="nil"/>
-          <w:bottom w:val="nil"/>
-          <w:right w:val="nil"/>
-          <w:between w:val="nil"/>
-        </w:pBdr>
+        <w:t>A/</w:t>
+      </w:r>
+    </w:p>
+    <w:p>
+      <w:pPr>
+        <w:pBdr>
+          <w:top w:val="nil"/>
+          <w:left w:val="nil"/>
+          <w:bottom w:val="nil"/>
+          <w:right w:val="nil"/>
+          <w:between w:val="nil"/>
+        </w:pBdr>
+        <w:rPr>
+          <w:color w:val="000000"/>
+          <w:sz w:val="28"/>
+          <w:szCs w:val="28"/>
+        </w:rPr>
+      </w:pPr>
+    </w:p>
+    <w:p>
+      <w:pPr>
+        <w:pBdr>
+          <w:top w:val="nil"/>
+          <w:left w:val="nil"/>
+          <w:bottom w:val="nil"/>
+          <w:right w:val="nil"/>
+          <w:between w:val="nil"/>
+        </w:pBdr>
+        <w:rPr>
+          <w:color w:val="000000"/>
+          <w:sz w:val="28"/>
+          <w:szCs w:val="28"/>
+        </w:rPr>
+      </w:pPr>
+    </w:p>
+    <w:p>
+      <w:pPr>
+        <w:pBdr>
+          <w:top w:val="nil"/>
+          <w:left w:val="nil"/>
+          <w:bottom w:val="nil"/>
+          <w:right w:val="nil"/>
+          <w:between w:val="nil"/>
+        </w:pBdr>
+        <w:rPr>
+          <w:color w:val="000000"/>
+          <w:sz w:val="28"/>
+          <w:szCs w:val="28"/>
+        </w:rPr>
+      </w:pPr>
+    </w:p>
+    <w:p>
+      <w:pPr>
+        <w:pBdr>
+          <w:top w:val="nil"/>
+          <w:left w:val="nil"/>
+          <w:bottom w:val="nil"/>
+          <w:right w:val="nil"/>
+          <w:between w:val="nil"/>
+        </w:pBdr>
+        <w:rPr>
+          <w:color w:val="000000"/>
+          <w:sz w:val="28"/>
+          <w:szCs w:val="28"/>
+        </w:rPr>
+      </w:pPr>
+    </w:p>
+    <w:p>
+      <w:pPr>
+        <w:pBdr>
+          <w:top w:val="nil"/>
+          <w:left w:val="nil"/>
+          <w:bottom w:val="nil"/>
+          <w:right w:val="nil"/>
+          <w:between w:val="nil"/>
+        </w:pBdr>
+        <w:rPr>
+          <w:color w:val="000000"/>
+          <w:sz w:val="28"/>
+          <w:szCs w:val="28"/>
+        </w:rPr>
+      </w:pPr>
+    </w:p>
+    <w:p>
+      <w:pPr>
+        <w:pBdr>
+          <w:top w:val="nil"/>
+          <w:left w:val="nil"/>
+          <w:bottom w:val="nil"/>
+          <w:right w:val="nil"/>
+          <w:between w:val="nil"/>
+        </w:pBdr>
+        <w:rPr>
+          <w:color w:val="000000"/>
+          <w:sz w:val="28"/>
+          <w:szCs w:val="28"/>
+        </w:rPr>
+      </w:pPr>
+      <w:r>
+        <w:rPr>
+          <w:color w:val="000000"/>
+          <w:sz w:val="28"/>
+          <w:szCs w:val="28"/>
+        </w:rPr>
+        <w:t>B/</w:t>
+      </w:r>
+      <w:r>
+        <w:rPr>
+          <w:color w:val="000000"/>
+          <w:sz w:val="28"/>
+          <w:szCs w:val="28"/>
+        </w:rPr>
+        <w:t xml:space="preserve"> </w:t>
+      </w:r>
+      <w:r>
+        <w:rPr>
+          <w:color w:val="000000"/>
+          <w:sz w:val="28"/>
+          <w:szCs w:val="28"/>
+        </w:rPr>
+        <w:t xml:space="preserve">jeu de </w:t>
+      </w:r>
+      <w:r>
+        <w:rPr>
+          <w:color w:val="000000"/>
+          <w:sz w:val="28"/>
+          <w:szCs w:val="28"/>
+        </w:rPr>
+        <w:t>données :</w:t>
+      </w:r>
+    </w:p>
+    <w:p>
+      <w:pPr>
+        <w:pBdr>
+          <w:top w:val="nil"/>
+          <w:left w:val="nil"/>
+          <w:bottom w:val="nil"/>
+          <w:right w:val="nil"/>
+          <w:between w:val="nil"/>
+        </w:pBdr>
+        <w:rPr>
+          <w:color w:val="000000"/>
+          <w:sz w:val="28"/>
+          <w:szCs w:val="28"/>
+        </w:rPr>
+      </w:pPr>
+    </w:p>
+    <w:p>
+      <w:pPr>
+        <w:pBdr>
+          <w:top w:val="nil"/>
+          <w:left w:val="nil"/>
+          <w:bottom w:val="nil"/>
+          <w:right w:val="nil"/>
+          <w:between w:val="nil"/>
+        </w:pBdr>
+        <w:rPr>
+          <w:color w:val="000000"/>
+          <w:sz w:val="28"/>
+          <w:szCs w:val="28"/>
+        </w:rPr>
+      </w:pPr>
+      <w:r>
+        <w:rPr>
+          <w:color w:val="000000"/>
+          <w:sz w:val="28"/>
+          <w:szCs w:val="28"/>
+        </w:rPr>
+        <w:tab/>
+        <w:t xml:space="preserve">Document Sheets regroupant toutes les données </w:t>
+      </w:r>
+      <w:hyperlink r:id="rId9" w:history="1">
+        <w:proofErr w:type="spellStart"/>
+        <w:r>
+          <w:rPr>
+            <w:rStyle w:val="Lienhypertexte"/>
+            <w:sz w:val="28"/>
+            <w:szCs w:val="28"/>
+          </w:rPr>
+          <w:t>BDD_con</w:t>
+        </w:r>
+        <w:r>
+          <w:rPr>
+            <w:rStyle w:val="Lienhypertexte"/>
+            <w:sz w:val="28"/>
+            <w:szCs w:val="28"/>
+          </w:rPr>
+          <w:t>c</w:t>
+        </w:r>
+        <w:r>
+          <w:rPr>
+            <w:rStyle w:val="Lienhypertexte"/>
+            <w:sz w:val="28"/>
+            <w:szCs w:val="28"/>
+          </w:rPr>
+          <w:t>essionaire</w:t>
+        </w:r>
+        <w:proofErr w:type="spellEnd"/>
+      </w:hyperlink>
+    </w:p>
+    <w:p>
+      <w:pPr>
+        <w:pBdr>
+          <w:top w:val="nil"/>
+          <w:left w:val="nil"/>
+          <w:bottom w:val="nil"/>
+          <w:right w:val="nil"/>
+          <w:between w:val="nil"/>
+        </w:pBdr>
+        <w:rPr>
+          <w:color w:val="000000"/>
+          <w:sz w:val="28"/>
+          <w:szCs w:val="28"/>
+        </w:rPr>
+      </w:pPr>
+    </w:p>
+    <w:p>
+      <w:pPr>
+        <w:pBdr>
+          <w:top w:val="nil"/>
+          <w:left w:val="nil"/>
+          <w:bottom w:val="nil"/>
+          <w:right w:val="nil"/>
+          <w:between w:val="nil"/>
+        </w:pBdr>
+        <w:ind w:left="720"/>
+        <w:rPr>
+          <w:color w:val="000000"/>
+          <w:sz w:val="28"/>
+          <w:szCs w:val="28"/>
+        </w:rPr>
+      </w:pPr>
+      <w:r>
+        <w:rPr>
+          <w:color w:val="000000"/>
+          <w:sz w:val="28"/>
+          <w:szCs w:val="28"/>
+        </w:rPr>
+        <w:t xml:space="preserve">Fichier SQL contenant tous les inserts pour générer la base de </w:t>
+      </w:r>
+      <w:r>
+        <w:rPr>
+          <w:color w:val="000000"/>
+          <w:sz w:val="28"/>
+          <w:szCs w:val="28"/>
+        </w:rPr>
+        <w:t>données</w:t>
+      </w:r>
+      <w:r>
+        <w:rPr>
+          <w:color w:val="000000"/>
+          <w:sz w:val="28"/>
+          <w:szCs w:val="28"/>
+        </w:rPr>
+        <w:t xml:space="preserve"> </w:t>
+      </w:r>
+      <w:hyperlink r:id="rId10" w:history="1">
+        <w:proofErr w:type="spellStart"/>
+        <w:r>
+          <w:rPr>
+            <w:rStyle w:val="Lienhypertexte"/>
+            <w:sz w:val="28"/>
+            <w:szCs w:val="28"/>
+          </w:rPr>
+          <w:t>fichier_insert.sql</w:t>
+        </w:r>
+        <w:proofErr w:type="spellEnd"/>
+      </w:hyperlink>
+    </w:p>
+    <w:p>
+      <w:pPr>
+        <w:pBdr>
+          <w:top w:val="nil"/>
+          <w:left w:val="nil"/>
+          <w:bottom w:val="nil"/>
+          <w:right w:val="nil"/>
+          <w:between w:val="nil"/>
+        </w:pBdr>
+        <w:rPr>
+          <w:color w:val="000000"/>
+          <w:sz w:val="28"/>
+          <w:szCs w:val="28"/>
+        </w:rPr>
+      </w:pPr>
+    </w:p>
+    <w:p>
+      <w:pPr>
+        <w:pBdr>
+          <w:top w:val="nil"/>
+          <w:left w:val="nil"/>
+          <w:bottom w:val="nil"/>
+          <w:right w:val="nil"/>
+          <w:between w:val="nil"/>
+        </w:pBdr>
+        <w:rPr>
+          <w:color w:val="000000"/>
+          <w:sz w:val="28"/>
+          <w:szCs w:val="28"/>
+        </w:rPr>
+      </w:pPr>
+    </w:p>
+    <w:p>
+      <w:pPr>
+        <w:pBdr>
+          <w:top w:val="nil"/>
+          <w:left w:val="nil"/>
+          <w:bottom w:val="nil"/>
+          <w:right w:val="nil"/>
+          <w:between w:val="nil"/>
+        </w:pBdr>
+        <w:rPr>
+          <w:color w:val="000000"/>
+          <w:sz w:val="28"/>
+          <w:szCs w:val="28"/>
+        </w:rPr>
+      </w:pPr>
+    </w:p>
+    <w:p>
+      <w:pPr>
+        <w:pBdr>
+          <w:top w:val="nil"/>
+          <w:left w:val="nil"/>
+          <w:bottom w:val="nil"/>
+          <w:right w:val="nil"/>
+          <w:between w:val="nil"/>
+        </w:pBdr>
+        <w:rPr>
+          <w:color w:val="000000"/>
+          <w:sz w:val="28"/>
+          <w:szCs w:val="28"/>
+        </w:rPr>
+      </w:pPr>
+    </w:p>
+    <w:p>
+      <w:pPr>
+        <w:pBdr>
+          <w:top w:val="nil"/>
+          <w:left w:val="nil"/>
+          <w:bottom w:val="nil"/>
+          <w:right w:val="nil"/>
+          <w:between w:val="nil"/>
+        </w:pBdr>
+        <w:rPr>
+          <w:color w:val="000000"/>
+          <w:sz w:val="28"/>
+          <w:szCs w:val="28"/>
+        </w:rPr>
+      </w:pPr>
+      <w:r>
+        <w:rPr>
+          <w:color w:val="000000"/>
+          <w:sz w:val="28"/>
+          <w:szCs w:val="28"/>
+        </w:rPr>
+        <w:t>C/</w:t>
+      </w:r>
+    </w:p>
+    <w:p>
+      <w:pPr>
+        <w:pStyle w:val="Paragraphedeliste"/>
+        <w:numPr>
+          <w:ilvl w:val="0"/>
+          <w:numId w:val="5"/>
+        </w:numPr>
+        <w:pBdr>
+          <w:top w:val="nil"/>
+          <w:left w:val="nil"/>
+          <w:bottom w:val="nil"/>
+          <w:right w:val="nil"/>
+          <w:between w:val="nil"/>
+        </w:pBdr>
+        <w:rPr>
+          <w:color w:val="000000"/>
+          <w:sz w:val="28"/>
+          <w:szCs w:val="28"/>
+        </w:rPr>
+      </w:pPr>
+      <w:r>
+        <w:rPr>
+          <w:color w:val="000000"/>
+          <w:sz w:val="28"/>
+          <w:szCs w:val="28"/>
+        </w:rPr>
+        <w:t>Quels sont les clients ayant acheté et revendu leurs véhicules avant 3 ans ?</w:t>
+      </w:r>
+    </w:p>
+    <w:p>
+      <w:pPr>
+        <w:pBdr>
+          <w:top w:val="nil"/>
+          <w:left w:val="nil"/>
+          <w:bottom w:val="nil"/>
+          <w:right w:val="nil"/>
+          <w:between w:val="nil"/>
+        </w:pBdr>
+        <w:ind w:left="1080"/>
+        <w:rPr>
+          <w:color w:val="000000"/>
+          <w:sz w:val="28"/>
+          <w:szCs w:val="28"/>
+        </w:rPr>
+      </w:pPr>
+      <w:r>
+        <w:rPr>
+          <w:noProof/>
+          <w:color w:val="000000"/>
+          <w:sz w:val="28"/>
+          <w:szCs w:val="28"/>
+        </w:rPr>
+        <w:drawing>
+          <wp:inline distT="0" distB="0" distL="0" distR="0" wp14:anchorId="7AC5339C" wp14:editId="7A59DCEE">
+            <wp:extent cx="3391373" cy="1200318"/>
+            <wp:effectExtent l="0" t="0" r="0" b="0"/>
+            <wp:docPr id="4" name="Image 4"/>
+            <wp:cNvGraphicFramePr>
+              <a:graphicFrameLocks xmlns:a="http://schemas.openxmlformats.org/drawingml/2006/main" noChangeAspect="1"/>
+            </wp:cNvGraphicFramePr>
+            <a:graphic xmlns:a="http://schemas.openxmlformats.org/drawingml/2006/main">
+              <a:graphicData uri="http://schemas.openxmlformats.org/drawingml/2006/picture">
+                <pic:pic xmlns:pic="http://schemas.openxmlformats.org/drawingml/2006/picture">
+                  <pic:nvPicPr>
+                    <pic:cNvPr id="1" name=""/>
+                    <pic:cNvPicPr/>
+                  </pic:nvPicPr>
+                  <pic:blipFill>
+                    <a:blip r:embed="rId11"/>
+                    <a:stretch>
+                      <a:fillRect/>
+                    </a:stretch>
+                  </pic:blipFill>
+                  <pic:spPr>
+                    <a:xfrm>
+                      <a:off x="0" y="0"/>
+                      <a:ext cx="3391373" cy="1200318"/>
+                    </a:xfrm>
+                    <a:prstGeom prst="rect">
+                      <a:avLst/>
+                    </a:prstGeom>
+                  </pic:spPr>
+                </pic:pic>
+              </a:graphicData>
+            </a:graphic>
+          </wp:inline>
+        </w:drawing>
+      </w:r>
+    </w:p>
+    <w:p>
+      <w:pPr>
+        <w:pStyle w:val="Paragraphedeliste"/>
+        <w:numPr>
+          <w:ilvl w:val="0"/>
+          <w:numId w:val="5"/>
+        </w:numPr>
+        <w:pBdr>
+          <w:top w:val="nil"/>
+          <w:left w:val="nil"/>
+          <w:bottom w:val="nil"/>
+          <w:right w:val="nil"/>
+          <w:between w:val="nil"/>
+        </w:pBdr>
+        <w:rPr>
+          <w:color w:val="000000"/>
+          <w:sz w:val="28"/>
+          <w:szCs w:val="28"/>
+        </w:rPr>
+      </w:pPr>
+      <w:r>
+        <w:rPr>
+          <w:color w:val="000000"/>
+          <w:sz w:val="28"/>
+          <w:szCs w:val="28"/>
+        </w:rPr>
+        <w:t>Calculez les primes de ventes pour chaque vendeur pour l’année 2023.</w:t>
+      </w:r>
+    </w:p>
+    <w:p>
+      <w:pPr>
+        <w:pStyle w:val="Paragraphedeliste"/>
+        <w:pBdr>
+          <w:top w:val="nil"/>
+          <w:left w:val="nil"/>
+          <w:bottom w:val="nil"/>
+          <w:right w:val="nil"/>
+          <w:between w:val="nil"/>
+        </w:pBdr>
+        <w:ind w:left="1080"/>
+        <w:rPr>
+          <w:color w:val="000000"/>
+          <w:sz w:val="28"/>
+          <w:szCs w:val="28"/>
+        </w:rPr>
+      </w:pPr>
+      <w:r>
+        <w:rPr>
+          <w:noProof/>
+          <w:color w:val="000000"/>
+          <w:sz w:val="28"/>
+          <w:szCs w:val="28"/>
+        </w:rPr>
+        <w:drawing>
+          <wp:inline distT="0" distB="0" distL="0" distR="0" wp14:anchorId="2C15C43C" wp14:editId="360B38B2">
+            <wp:extent cx="6654800" cy="656590"/>
+            <wp:effectExtent l="0" t="0" r="0" b="0"/>
+            <wp:docPr id="5" name="Image 5"/>
+            <wp:cNvGraphicFramePr>
+              <a:graphicFrameLocks xmlns:a="http://schemas.openxmlformats.org/drawingml/2006/main" noChangeAspect="1"/>
+            </wp:cNvGraphicFramePr>
+            <a:graphic xmlns:a="http://schemas.openxmlformats.org/drawingml/2006/main">
+              <a:graphicData uri="http://schemas.openxmlformats.org/drawingml/2006/picture">
+                <pic:pic xmlns:pic="http://schemas.openxmlformats.org/drawingml/2006/picture">
+                  <pic:nvPicPr>
+                    <pic:cNvPr id="1" name=""/>
+                    <pic:cNvPicPr/>
+                  </pic:nvPicPr>
+                  <pic:blipFill>
+                    <a:blip r:embed="rId12"/>
+                    <a:stretch>
+                      <a:fillRect/>
+                    </a:stretch>
+                  </pic:blipFill>
+                  <pic:spPr>
+                    <a:xfrm>
+                      <a:off x="0" y="0"/>
+                      <a:ext cx="6654800" cy="656590"/>
+                    </a:xfrm>
+                    <a:prstGeom prst="rect">
+                      <a:avLst/>
+                    </a:prstGeom>
+                  </pic:spPr>
+                </pic:pic>
+              </a:graphicData>
+            </a:graphic>
+          </wp:inline>
+        </w:drawing>
+      </w:r>
+    </w:p>
+    <w:p>
+      <w:pPr>
+        <w:pStyle w:val="Paragraphedeliste"/>
+        <w:numPr>
+          <w:ilvl w:val="0"/>
+          <w:numId w:val="5"/>
+        </w:numPr>
+        <w:pBdr>
+          <w:top w:val="nil"/>
+          <w:left w:val="nil"/>
+          <w:bottom w:val="nil"/>
+          <w:right w:val="nil"/>
+          <w:between w:val="nil"/>
+        </w:pBdr>
+        <w:rPr>
+          <w:color w:val="000000"/>
+          <w:sz w:val="28"/>
+          <w:szCs w:val="28"/>
+        </w:rPr>
+      </w:pPr>
+      <w:r>
+        <w:rPr>
+          <w:color w:val="000000"/>
+          <w:sz w:val="28"/>
+          <w:szCs w:val="28"/>
+        </w:rPr>
+        <w:t>Quelles voitures ont été acheté</w:t>
+      </w:r>
+      <w:r>
+        <w:rPr>
+          <w:color w:val="000000"/>
+          <w:sz w:val="28"/>
+          <w:szCs w:val="28"/>
+        </w:rPr>
+        <w:t>es</w:t>
+      </w:r>
+      <w:r>
+        <w:rPr>
+          <w:color w:val="000000"/>
+          <w:sz w:val="28"/>
+          <w:szCs w:val="28"/>
+        </w:rPr>
+        <w:t xml:space="preserve"> dans un concessionnaire et revendu dans un autre</w:t>
+      </w:r>
+      <w:r>
+        <w:rPr>
+          <w:color w:val="000000"/>
+          <w:sz w:val="28"/>
+          <w:szCs w:val="28"/>
+        </w:rPr>
+        <w:t xml:space="preserve"> </w:t>
+      </w:r>
+      <w:r>
+        <w:rPr>
+          <w:color w:val="000000"/>
+          <w:sz w:val="28"/>
+          <w:szCs w:val="28"/>
+        </w:rPr>
+        <w:t>?</w:t>
+      </w:r>
+    </w:p>
+    <w:p>
+      <w:pPr>
+        <w:pStyle w:val="Paragraphedeliste"/>
+        <w:pBdr>
+          <w:top w:val="nil"/>
+          <w:left w:val="nil"/>
+          <w:bottom w:val="nil"/>
+          <w:right w:val="nil"/>
+          <w:between w:val="nil"/>
+        </w:pBdr>
+        <w:ind w:left="1080"/>
+        <w:rPr>
+          <w:color w:val="000000"/>
+          <w:sz w:val="28"/>
+          <w:szCs w:val="28"/>
+        </w:rPr>
+      </w:pPr>
+      <w:r>
+        <w:rPr>
+          <w:noProof/>
+        </w:rPr>
+        <w:drawing>
+          <wp:inline distT="0" distB="0" distL="0" distR="0" wp14:anchorId="6767614A" wp14:editId="040C45ED">
+            <wp:extent cx="6266667" cy="1095238"/>
+            <wp:effectExtent l="0" t="0" r="1270" b="0"/>
+            <wp:docPr id="6" name="Image 6"/>
+            <wp:cNvGraphicFramePr>
+              <a:graphicFrameLocks xmlns:a="http://schemas.openxmlformats.org/drawingml/2006/main" noChangeAspect="1"/>
+            </wp:cNvGraphicFramePr>
+            <a:graphic xmlns:a="http://schemas.openxmlformats.org/drawingml/2006/main">
+              <a:graphicData uri="http://schemas.openxmlformats.org/drawingml/2006/picture">
+                <pic:pic xmlns:pic="http://schemas.openxmlformats.org/drawingml/2006/picture">
+                  <pic:nvPicPr>
+                    <pic:cNvPr id="1" name=""/>
+                    <pic:cNvPicPr/>
+                  </pic:nvPicPr>
+                  <pic:blipFill>
+                    <a:blip r:embed="rId13"/>
+                    <a:stretch>
+                      <a:fillRect/>
+                    </a:stretch>
+                  </pic:blipFill>
+                  <pic:spPr>
+                    <a:xfrm>
+                      <a:off x="0" y="0"/>
+                      <a:ext cx="6266667" cy="1095238"/>
+                    </a:xfrm>
+                    <a:prstGeom prst="rect">
+                      <a:avLst/>
+                    </a:prstGeom>
+                  </pic:spPr>
+                </pic:pic>
+              </a:graphicData>
+            </a:graphic>
+          </wp:inline>
+        </w:drawing>
+      </w:r>
+    </w:p>
+    <w:p>
+      <w:pPr>
+        <w:pStyle w:val="Paragraphedeliste"/>
+        <w:numPr>
+          <w:ilvl w:val="0"/>
+          <w:numId w:val="5"/>
+        </w:numPr>
+        <w:pBdr>
+          <w:top w:val="nil"/>
+          <w:left w:val="nil"/>
+          <w:bottom w:val="nil"/>
+          <w:right w:val="nil"/>
+          <w:between w:val="nil"/>
+        </w:pBdr>
+        <w:rPr>
+          <w:color w:val="000000"/>
+          <w:sz w:val="28"/>
+          <w:szCs w:val="28"/>
+        </w:rPr>
+      </w:pPr>
+      <w:r>
+        <w:rPr>
+          <w:color w:val="000000"/>
+          <w:sz w:val="28"/>
+          <w:szCs w:val="28"/>
+        </w:rPr>
+        <w:t xml:space="preserve">Calculer le </w:t>
+      </w:r>
+      <w:r>
+        <w:rPr>
+          <w:color w:val="000000"/>
+          <w:sz w:val="28"/>
+          <w:szCs w:val="28"/>
+        </w:rPr>
+        <w:t>total des ventes</w:t>
+      </w:r>
+      <w:r>
+        <w:rPr>
+          <w:color w:val="000000"/>
+          <w:sz w:val="28"/>
+          <w:szCs w:val="28"/>
+        </w:rPr>
+        <w:t xml:space="preserve"> de chaque concessionnaire sur l’année 2023.</w:t>
+      </w:r>
+    </w:p>
+    <w:p>
+      <w:pPr>
+        <w:pStyle w:val="Paragraphedeliste"/>
+        <w:pBdr>
+          <w:top w:val="nil"/>
+          <w:left w:val="nil"/>
+          <w:bottom w:val="nil"/>
+          <w:right w:val="nil"/>
+          <w:between w:val="nil"/>
+        </w:pBdr>
+        <w:ind w:left="1080"/>
+        <w:rPr>
+          <w:color w:val="000000"/>
+          <w:sz w:val="28"/>
+          <w:szCs w:val="28"/>
+        </w:rPr>
+      </w:pPr>
+      <w:r>
+        <w:rPr>
+          <w:noProof/>
+          <w:color w:val="000000"/>
+          <w:sz w:val="28"/>
+          <w:szCs w:val="28"/>
+        </w:rPr>
+        <w:drawing>
+          <wp:inline distT="0" distB="0" distL="0" distR="0" wp14:anchorId="0DF9DE4C" wp14:editId="45D1D0B7">
+            <wp:extent cx="4210638" cy="733527"/>
+            <wp:effectExtent l="0" t="0" r="0" b="9525"/>
+            <wp:docPr id="7" name="Image 7"/>
+            <wp:cNvGraphicFramePr>
+              <a:graphicFrameLocks xmlns:a="http://schemas.openxmlformats.org/drawingml/2006/main" noChangeAspect="1"/>
+            </wp:cNvGraphicFramePr>
+            <a:graphic xmlns:a="http://schemas.openxmlformats.org/drawingml/2006/main">
+              <a:graphicData uri="http://schemas.openxmlformats.org/drawingml/2006/picture">
+                <pic:pic xmlns:pic="http://schemas.openxmlformats.org/drawingml/2006/picture">
+                  <pic:nvPicPr>
+                    <pic:cNvPr id="1" name=""/>
+                    <pic:cNvPicPr/>
+                  </pic:nvPicPr>
+                  <pic:blipFill>
+                    <a:blip r:embed="rId14"/>
+                    <a:stretch>
+                      <a:fillRect/>
+                    </a:stretch>
+                  </pic:blipFill>
+                  <pic:spPr>
+                    <a:xfrm>
+                      <a:off x="0" y="0"/>
+                      <a:ext cx="4210638" cy="733527"/>
+                    </a:xfrm>
+                    <a:prstGeom prst="rect">
+                      <a:avLst/>
+                    </a:prstGeom>
+                  </pic:spPr>
+                </pic:pic>
+              </a:graphicData>
+            </a:graphic>
+          </wp:inline>
+        </w:drawing>
+      </w:r>
+    </w:p>
+    <w:p>
+      <w:pPr>
+        <w:pStyle w:val="Paragraphedeliste"/>
+        <w:numPr>
+          <w:ilvl w:val="0"/>
+          <w:numId w:val="5"/>
+        </w:numPr>
+        <w:pBdr>
+          <w:top w:val="nil"/>
+          <w:left w:val="nil"/>
+          <w:bottom w:val="nil"/>
+          <w:right w:val="nil"/>
+          <w:between w:val="nil"/>
+        </w:pBdr>
+        <w:rPr>
+          <w:color w:val="000000"/>
+          <w:sz w:val="28"/>
+          <w:szCs w:val="28"/>
+        </w:rPr>
+      </w:pPr>
+      <w:r>
+        <w:rPr>
+          <w:color w:val="000000"/>
+          <w:sz w:val="28"/>
+          <w:szCs w:val="28"/>
+        </w:rPr>
+        <w:t>Afficher le stock actuel pour chaque concessionnaire.</w:t>
+      </w:r>
+    </w:p>
+    <w:p>
+      <w:pPr>
+        <w:pStyle w:val="Paragraphedeliste"/>
+        <w:pBdr>
+          <w:top w:val="nil"/>
+          <w:left w:val="nil"/>
+          <w:bottom w:val="nil"/>
+          <w:right w:val="nil"/>
+          <w:between w:val="nil"/>
+        </w:pBdr>
+        <w:ind w:left="1080"/>
+        <w:rPr>
+          <w:color w:val="000000"/>
+          <w:sz w:val="28"/>
+          <w:szCs w:val="28"/>
+        </w:rPr>
+      </w:pPr>
+      <w:r>
+        <w:rPr>
+          <w:noProof/>
+          <w:color w:val="000000"/>
+          <w:sz w:val="28"/>
+          <w:szCs w:val="28"/>
+        </w:rPr>
+        <w:drawing>
+          <wp:inline distT="0" distB="0" distL="0" distR="0" wp14:anchorId="0DB65692" wp14:editId="2723E792">
+            <wp:extent cx="3696216" cy="752580"/>
+            <wp:effectExtent l="0" t="0" r="0" b="9525"/>
+            <wp:docPr id="8" name="Image 8"/>
+            <wp:cNvGraphicFramePr>
+              <a:graphicFrameLocks xmlns:a="http://schemas.openxmlformats.org/drawingml/2006/main" noChangeAspect="1"/>
+            </wp:cNvGraphicFramePr>
+            <a:graphic xmlns:a="http://schemas.openxmlformats.org/drawingml/2006/main">
+              <a:graphicData uri="http://schemas.openxmlformats.org/drawingml/2006/picture">
+                <pic:pic xmlns:pic="http://schemas.openxmlformats.org/drawingml/2006/picture">
+                  <pic:nvPicPr>
+                    <pic:cNvPr id="1" name=""/>
+                    <pic:cNvPicPr/>
+                  </pic:nvPicPr>
+                  <pic:blipFill>
+                    <a:blip r:embed="rId15"/>
+                    <a:stretch>
+                      <a:fillRect/>
+                    </a:stretch>
+                  </pic:blipFill>
+                  <pic:spPr>
+                    <a:xfrm>
+                      <a:off x="0" y="0"/>
+                      <a:ext cx="3696216" cy="752580"/>
+                    </a:xfrm>
+                    <a:prstGeom prst="rect">
+                      <a:avLst/>
+                    </a:prstGeom>
+                  </pic:spPr>
+                </pic:pic>
+              </a:graphicData>
+            </a:graphic>
+          </wp:inline>
+        </w:drawing>
+      </w:r>
+    </w:p>
+    <w:p>
+      <w:pPr>
+        <w:pStyle w:val="Paragraphedeliste"/>
+        <w:numPr>
+          <w:ilvl w:val="0"/>
+          <w:numId w:val="5"/>
+        </w:numPr>
+        <w:pBdr>
+          <w:top w:val="nil"/>
+          <w:left w:val="nil"/>
+          <w:bottom w:val="nil"/>
+          <w:right w:val="nil"/>
+          <w:between w:val="nil"/>
+        </w:pBdr>
+        <w:rPr>
+          <w:color w:val="000000"/>
+          <w:sz w:val="28"/>
+          <w:szCs w:val="28"/>
+        </w:rPr>
+      </w:pPr>
+      <w:r>
+        <w:rPr>
+          <w:color w:val="000000"/>
+          <w:sz w:val="28"/>
+          <w:szCs w:val="28"/>
+        </w:rPr>
+        <w:t>Quels concessionnaires sont remplis ?</w:t>
+      </w:r>
+    </w:p>
+    <w:p>
+      <w:pPr>
+        <w:pStyle w:val="Paragraphedeliste"/>
+        <w:pBdr>
+          <w:top w:val="nil"/>
+          <w:left w:val="nil"/>
+          <w:bottom w:val="nil"/>
+          <w:right w:val="nil"/>
+          <w:between w:val="nil"/>
+        </w:pBdr>
+        <w:ind w:left="1080"/>
+        <w:rPr>
+          <w:color w:val="000000"/>
+          <w:sz w:val="28"/>
+          <w:szCs w:val="28"/>
+        </w:rPr>
+      </w:pPr>
+      <w:r>
+        <w:rPr>
+          <w:noProof/>
+        </w:rPr>
+        <w:drawing>
+          <wp:inline distT="0" distB="0" distL="0" distR="0" wp14:anchorId="22F413A4" wp14:editId="08A25026">
+            <wp:extent cx="5771429" cy="1123810"/>
+            <wp:effectExtent l="0" t="0" r="1270" b="635"/>
+            <wp:docPr id="9" name="Image 9"/>
+            <wp:cNvGraphicFramePr>
+              <a:graphicFrameLocks xmlns:a="http://schemas.openxmlformats.org/drawingml/2006/main" noChangeAspect="1"/>
+            </wp:cNvGraphicFramePr>
+            <a:graphic xmlns:a="http://schemas.openxmlformats.org/drawingml/2006/main">
+              <a:graphicData uri="http://schemas.openxmlformats.org/drawingml/2006/picture">
+                <pic:pic xmlns:pic="http://schemas.openxmlformats.org/drawingml/2006/picture">
+                  <pic:nvPicPr>
+                    <pic:cNvPr id="1" name=""/>
+                    <pic:cNvPicPr/>
+                  </pic:nvPicPr>
+                  <pic:blipFill>
+                    <a:blip r:embed="rId16"/>
+                    <a:stretch>
+                      <a:fillRect/>
+                    </a:stretch>
+                  </pic:blipFill>
+                  <pic:spPr>
+                    <a:xfrm>
+                      <a:off x="0" y="0"/>
+                      <a:ext cx="5771429" cy="1123810"/>
+                    </a:xfrm>
+                    <a:prstGeom prst="rect">
+                      <a:avLst/>
+                    </a:prstGeom>
+                  </pic:spPr>
+                </pic:pic>
+              </a:graphicData>
+            </a:graphic>
+          </wp:inline>
+        </w:drawing>
+      </w:r>
+    </w:p>
+    <w:p>
+      <w:pPr>
+        <w:pStyle w:val="Paragraphedeliste"/>
+        <w:numPr>
+          <w:ilvl w:val="0"/>
+          <w:numId w:val="5"/>
+        </w:numPr>
+        <w:pBdr>
+          <w:top w:val="nil"/>
+          <w:left w:val="nil"/>
+          <w:bottom w:val="nil"/>
+          <w:right w:val="nil"/>
+          <w:between w:val="nil"/>
+        </w:pBdr>
+        <w:rPr>
+          <w:color w:val="000000"/>
+          <w:sz w:val="28"/>
+          <w:szCs w:val="28"/>
+        </w:rPr>
+      </w:pPr>
+      <w:r>
+        <w:rPr>
+          <w:color w:val="000000"/>
+          <w:sz w:val="28"/>
+          <w:szCs w:val="28"/>
+        </w:rPr>
+        <w:t xml:space="preserve"> </w:t>
+      </w:r>
+      <w:r>
+        <w:rPr>
+          <w:color w:val="000000"/>
+          <w:sz w:val="28"/>
+          <w:szCs w:val="28"/>
+        </w:rPr>
+        <w:t>Quels sont les vendeurs qui ont vendu tous les types de véhicules ?</w:t>
+      </w:r>
+    </w:p>
+    <w:p>
+      <w:pPr>
+        <w:pStyle w:val="Paragraphedeliste"/>
+        <w:pBdr>
+          <w:top w:val="nil"/>
+          <w:left w:val="nil"/>
+          <w:bottom w:val="nil"/>
+          <w:right w:val="nil"/>
+          <w:between w:val="nil"/>
+        </w:pBdr>
+        <w:ind w:left="1080"/>
+        <w:rPr>
+          <w:color w:val="000000"/>
+          <w:sz w:val="28"/>
+          <w:szCs w:val="28"/>
+        </w:rPr>
+      </w:pPr>
+      <w:r>
+        <w:rPr>
+          <w:color w:val="000000"/>
+          <w:sz w:val="28"/>
+          <w:szCs w:val="28"/>
+        </w:rPr>
+        <w:drawing>
+          <wp:inline distT="0" distB="0" distL="0" distR="0" wp14:anchorId="6F52D815" wp14:editId="3BB5977D">
+            <wp:extent cx="6654800" cy="1089025"/>
+            <wp:effectExtent l="0" t="0" r="0" b="0"/>
+            <wp:docPr id="2" name="Image 2"/>
+            <wp:cNvGraphicFramePr>
+              <a:graphicFrameLocks xmlns:a="http://schemas.openxmlformats.org/drawingml/2006/main" noChangeAspect="1"/>
+            </wp:cNvGraphicFramePr>
+            <a:graphic xmlns:a="http://schemas.openxmlformats.org/drawingml/2006/main">
+              <a:graphicData uri="http://schemas.openxmlformats.org/drawingml/2006/picture">
+                <pic:pic xmlns:pic="http://schemas.openxmlformats.org/drawingml/2006/picture">
+                  <pic:nvPicPr>
+                    <pic:cNvPr id="1" name=""/>
+                    <pic:cNvPicPr/>
+                  </pic:nvPicPr>
+                  <pic:blipFill>
+                    <a:blip r:embed="rId17"/>
+                    <a:stretch>
+                      <a:fillRect/>
+                    </a:stretch>
+                  </pic:blipFill>
+                  <pic:spPr>
+                    <a:xfrm>
+                      <a:off x="0" y="0"/>
+                      <a:ext cx="6654800" cy="1089025"/>
+                    </a:xfrm>
+                    <a:prstGeom prst="rect">
+                      <a:avLst/>
+                    </a:prstGeom>
+                  </pic:spPr>
+                </pic:pic>
+              </a:graphicData>
+            </a:graphic>
+          </wp:inline>
+        </w:drawing>
+      </w:r>
+    </w:p>
+    <w:p>
+      <w:pPr>
+        <w:pStyle w:val="Paragraphedeliste"/>
+        <w:numPr>
+          <w:ilvl w:val="0"/>
+          <w:numId w:val="5"/>
+        </w:numPr>
+        <w:pBdr>
+          <w:top w:val="nil"/>
+          <w:left w:val="nil"/>
+          <w:bottom w:val="nil"/>
+          <w:right w:val="nil"/>
+          <w:between w:val="nil"/>
+        </w:pBdr>
+        <w:rPr>
+          <w:color w:val="000000"/>
+          <w:sz w:val="28"/>
+          <w:szCs w:val="28"/>
+        </w:rPr>
+      </w:pPr>
+      <w:r>
+        <w:rPr>
+          <w:color w:val="000000"/>
+          <w:sz w:val="28"/>
+          <w:szCs w:val="28"/>
+        </w:rPr>
+        <w:t>Quels véhicules n’ont pas été vendu pendant l’année 2023 ?</w:t>
+      </w:r>
+    </w:p>
+    <w:p>
+      <w:pPr>
+        <w:pStyle w:val="Paragraphedeliste"/>
+        <w:pBdr>
+          <w:top w:val="nil"/>
+          <w:left w:val="nil"/>
+          <w:bottom w:val="nil"/>
+          <w:right w:val="nil"/>
+          <w:between w:val="nil"/>
+        </w:pBdr>
+        <w:ind w:left="1080"/>
+        <w:rPr>
+          <w:color w:val="000000"/>
+          <w:sz w:val="28"/>
+          <w:szCs w:val="28"/>
+        </w:rPr>
+      </w:pPr>
+      <w:r>
+        <w:rPr>
+          <w:noProof/>
+        </w:rPr>
+        <w:lastRenderedPageBreak/>
+        <w:drawing>
+          <wp:inline distT="0" distB="0" distL="0" distR="0" wp14:anchorId="762F0EC2" wp14:editId="6C62D02C">
+            <wp:extent cx="6654800" cy="860425"/>
+            <wp:effectExtent l="0" t="0" r="0" b="0"/>
+            <wp:docPr id="10" name="Image 10"/>
+            <wp:cNvGraphicFramePr>
+              <a:graphicFrameLocks xmlns:a="http://schemas.openxmlformats.org/drawingml/2006/main" noChangeAspect="1"/>
+            </wp:cNvGraphicFramePr>
+            <a:graphic xmlns:a="http://schemas.openxmlformats.org/drawingml/2006/main">
+              <a:graphicData uri="http://schemas.openxmlformats.org/drawingml/2006/picture">
+                <pic:pic xmlns:pic="http://schemas.openxmlformats.org/drawingml/2006/picture">
+                  <pic:nvPicPr>
+                    <pic:cNvPr id="1" name=""/>
+                    <pic:cNvPicPr/>
+                  </pic:nvPicPr>
+                  <pic:blipFill>
+                    <a:blip r:embed="rId18"/>
+                    <a:stretch>
+                      <a:fillRect/>
+                    </a:stretch>
+                  </pic:blipFill>
+                  <pic:spPr>
+                    <a:xfrm>
+                      <a:off x="0" y="0"/>
+                      <a:ext cx="6654800" cy="860425"/>
+                    </a:xfrm>
+                    <a:prstGeom prst="rect">
+                      <a:avLst/>
+                    </a:prstGeom>
+                  </pic:spPr>
+                </pic:pic>
+              </a:graphicData>
+            </a:graphic>
+          </wp:inline>
+        </w:drawing>
+      </w:r>
+    </w:p>
+    <w:p>
+      <w:pPr>
+        <w:pStyle w:val="Paragraphedeliste"/>
+        <w:numPr>
+          <w:ilvl w:val="0"/>
+          <w:numId w:val="5"/>
+        </w:numPr>
+        <w:pBdr>
+          <w:top w:val="nil"/>
+          <w:left w:val="nil"/>
+          <w:bottom w:val="nil"/>
+          <w:right w:val="nil"/>
+          <w:between w:val="nil"/>
+        </w:pBdr>
+        <w:rPr>
+          <w:color w:val="000000"/>
+          <w:sz w:val="28"/>
+          <w:szCs w:val="28"/>
+        </w:rPr>
+      </w:pPr>
+      <w:r>
+        <w:rPr>
+          <w:color w:val="000000"/>
+          <w:sz w:val="28"/>
+          <w:szCs w:val="28"/>
+        </w:rPr>
+        <w:drawing>
+          <wp:anchor distT="0" distB="0" distL="114300" distR="114300" simplePos="0" relativeHeight="251658240" behindDoc="0" locked="0" layoutInCell="1" allowOverlap="1" wp14:anchorId="2513DC44" wp14:editId="5F6D31F4">
+            <wp:simplePos x="0" y="0"/>
+            <wp:positionH relativeFrom="margin">
+              <wp:posOffset>720725</wp:posOffset>
+            </wp:positionH>
+            <wp:positionV relativeFrom="paragraph">
+              <wp:posOffset>266700</wp:posOffset>
+            </wp:positionV>
+            <wp:extent cx="6324600" cy="914400"/>
+            <wp:effectExtent l="0" t="0" r="0" b="0"/>
+            <wp:wrapSquare wrapText="bothSides"/>
+            <wp:docPr id="11" name="Image 11"/>
+            <wp:cNvGraphicFramePr>
+              <a:graphicFrameLocks xmlns:a="http://schemas.openxmlformats.org/drawingml/2006/main" noChangeAspect="1"/>
+            </wp:cNvGraphicFramePr>
+            <a:graphic xmlns:a="http://schemas.openxmlformats.org/drawingml/2006/main">
+              <a:graphicData uri="http://schemas.openxmlformats.org/drawingml/2006/picture">
+                <pic:pic xmlns:pic="http://schemas.openxmlformats.org/drawingml/2006/picture">
+                  <pic:nvPicPr>
+                    <pic:cNvPr id="1" name=""/>
+                    <pic:cNvPicPr/>
+                  </pic:nvPicPr>
+                  <pic:blipFill>
+                    <a:blip r:embed="rId19">
+                      <a:extLst>
+                        <a:ext uri="{28A0092B-C50C-407E-A947-70E740481C1C}">
+                          <a14:useLocalDpi xmlns:a14="http://schemas.microsoft.com/office/drawing/2010/main" val="0"/>
+                        </a:ext>
+                      </a:extLst>
+                    </a:blip>
+                    <a:stretch>
+                      <a:fillRect/>
+                    </a:stretch>
+                  </pic:blipFill>
+                  <pic:spPr>
+                    <a:xfrm>
+                      <a:off x="0" y="0"/>
+                      <a:ext cx="6324600" cy="914400"/>
+                    </a:xfrm>
+                    <a:prstGeom prst="rect">
+                      <a:avLst/>
+                    </a:prstGeom>
+                  </pic:spPr>
+                </pic:pic>
+              </a:graphicData>
+            </a:graphic>
+            <wp14:sizeRelH relativeFrom="page">
+              <wp14:pctWidth>0</wp14:pctWidth>
+            </wp14:sizeRelH>
+            <wp14:sizeRelV relativeFrom="page">
+              <wp14:pctHeight>0</wp14:pctHeight>
+            </wp14:sizeRelV>
+          </wp:anchor>
+        </w:drawing>
+      </w:r>
+      <w:r>
+        <w:rPr>
+          <w:color w:val="000000"/>
+          <w:sz w:val="28"/>
+          <w:szCs w:val="28"/>
+        </w:rPr>
+        <w:t>Quels véhicules n’a pas changer de prix entre sa vente et sa reprise ?</w:t>
+      </w:r>
+    </w:p>
+    <w:p>
+      <w:pPr>
+        <w:pStyle w:val="Paragraphedeliste"/>
+        <w:numPr>
+          <w:ilvl w:val="0"/>
+          <w:numId w:val="5"/>
+        </w:numPr>
+        <w:pBdr>
+          <w:top w:val="nil"/>
+          <w:left w:val="nil"/>
+          <w:bottom w:val="nil"/>
+          <w:right w:val="nil"/>
+          <w:between w:val="nil"/>
+        </w:pBdr>
+        <w:rPr>
+          <w:color w:val="000000"/>
+          <w:sz w:val="28"/>
+          <w:szCs w:val="28"/>
+        </w:rPr>
+      </w:pPr>
+      <w:r>
+        <w:rPr>
+          <w:color w:val="000000"/>
+          <w:sz w:val="28"/>
+          <w:szCs w:val="28"/>
+        </w:rPr>
+        <w:t xml:space="preserve"> </w:t>
+      </w:r>
+      <w:r>
+        <w:rPr>
+          <w:color w:val="000000"/>
+          <w:sz w:val="28"/>
+          <w:szCs w:val="28"/>
+        </w:rPr>
+        <w:t>Quels vendeurs ont repris un véhicule qu’ils avaient eux-mêmes vendu ?</w:t>
+      </w:r>
+      <w:r>
+        <w:rPr>
+          <w:noProof/>
+        </w:rPr>
+        <w:drawing>
+          <wp:inline distT="0" distB="0" distL="0" distR="0" wp14:anchorId="647B4506" wp14:editId="6813D8A9">
+            <wp:extent cx="3657143" cy="923810"/>
+            <wp:effectExtent l="0" t="0" r="635" b="0"/>
+            <wp:docPr id="13" name="Image 13"/>
+            <wp:cNvGraphicFramePr>
+              <a:graphicFrameLocks xmlns:a="http://schemas.openxmlformats.org/drawingml/2006/main" noChangeAspect="1"/>
+            </wp:cNvGraphicFramePr>
+            <a:graphic xmlns:a="http://schemas.openxmlformats.org/drawingml/2006/main">
+              <a:graphicData uri="http://schemas.openxmlformats.org/drawingml/2006/picture">
+                <pic:pic xmlns:pic="http://schemas.openxmlformats.org/drawingml/2006/picture">
+                  <pic:nvPicPr>
+                    <pic:cNvPr id="1" name=""/>
+                    <pic:cNvPicPr/>
+                  </pic:nvPicPr>
+                  <pic:blipFill>
+                    <a:blip r:embed="rId20"/>
+                    <a:stretch>
+                      <a:fillRect/>
+                    </a:stretch>
+                  </pic:blipFill>
+                  <pic:spPr>
+                    <a:xfrm>
+                      <a:off x="0" y="0"/>
+                      <a:ext cx="3657143" cy="923810"/>
+                    </a:xfrm>
+                    <a:prstGeom prst="rect">
+                      <a:avLst/>
+                    </a:prstGeom>
+                  </pic:spPr>
+                </pic:pic>
+              </a:graphicData>
+            </a:graphic>
+          </wp:inline>
+        </w:drawing>
+      </w:r>
+    </w:p>
+    <w:p>
+      <w:pPr>
+        <w:pStyle w:val="Paragraphedeliste"/>
+        <w:numPr>
+          <w:ilvl w:val="0"/>
+          <w:numId w:val="5"/>
+        </w:numPr>
+        <w:pBdr>
+          <w:top w:val="nil"/>
+          <w:left w:val="nil"/>
+          <w:bottom w:val="nil"/>
+          <w:right w:val="nil"/>
+          <w:between w:val="nil"/>
+        </w:pBdr>
+        <w:rPr>
+          <w:color w:val="000000"/>
+          <w:sz w:val="28"/>
+          <w:szCs w:val="28"/>
+        </w:rPr>
+      </w:pPr>
+      <w:r>
+        <w:rPr>
+          <w:color w:val="000000"/>
+          <w:sz w:val="28"/>
+          <w:szCs w:val="28"/>
+        </w:rPr>
+        <w:t xml:space="preserve"> </w:t>
+      </w:r>
+      <w:r>
+        <w:rPr>
+          <w:color w:val="000000"/>
+          <w:sz w:val="28"/>
+          <w:szCs w:val="28"/>
+        </w:rPr>
+        <w:t>Quelle est la moyenne des ventes pour chaque concessionnaire ?</w:t>
+      </w:r>
+    </w:p>
+    <w:p>
+      <w:pPr>
+        <w:pStyle w:val="Paragraphedeliste"/>
+        <w:pBdr>
+          <w:top w:val="nil"/>
+          <w:left w:val="nil"/>
+          <w:bottom w:val="nil"/>
+          <w:right w:val="nil"/>
+          <w:between w:val="nil"/>
+        </w:pBdr>
+        <w:ind w:left="1080"/>
+        <w:rPr>
+          <w:color w:val="000000"/>
+          <w:sz w:val="28"/>
+          <w:szCs w:val="28"/>
+        </w:rPr>
+      </w:pPr>
+      <w:r>
+        <w:rPr>
+          <w:color w:val="000000"/>
+          <w:sz w:val="28"/>
+          <w:szCs w:val="28"/>
+        </w:rPr>
+        <w:drawing>
+          <wp:inline distT="0" distB="0" distL="0" distR="0" wp14:anchorId="3F0EABC6" wp14:editId="30E09B41">
+            <wp:extent cx="3277057" cy="752580"/>
+            <wp:effectExtent l="0" t="0" r="0" b="9525"/>
+            <wp:docPr id="14" name="Image 14"/>
+            <wp:cNvGraphicFramePr>
+              <a:graphicFrameLocks xmlns:a="http://schemas.openxmlformats.org/drawingml/2006/main" noChangeAspect="1"/>
+            </wp:cNvGraphicFramePr>
+            <a:graphic xmlns:a="http://schemas.openxmlformats.org/drawingml/2006/main">
+              <a:graphicData uri="http://schemas.openxmlformats.org/drawingml/2006/picture">
+                <pic:pic xmlns:pic="http://schemas.openxmlformats.org/drawingml/2006/picture">
+                  <pic:nvPicPr>
+                    <pic:cNvPr id="1" name=""/>
+                    <pic:cNvPicPr/>
+                  </pic:nvPicPr>
+                  <pic:blipFill>
+                    <a:blip r:embed="rId21"/>
+                    <a:stretch>
+                      <a:fillRect/>
+                    </a:stretch>
+                  </pic:blipFill>
+                  <pic:spPr>
+                    <a:xfrm>
+                      <a:off x="0" y="0"/>
+                      <a:ext cx="3277057" cy="752580"/>
+                    </a:xfrm>
+                    <a:prstGeom prst="rect">
+                      <a:avLst/>
+                    </a:prstGeom>
+                  </pic:spPr>
+                </pic:pic>
+              </a:graphicData>
+            </a:graphic>
+          </wp:inline>
+        </w:drawing>
+      </w:r>
+    </w:p>
+    <w:p>
+      <w:pPr>
+        <w:pStyle w:val="Paragraphedeliste"/>
+        <w:numPr>
+          <w:ilvl w:val="0"/>
+          <w:numId w:val="5"/>
+        </w:numPr>
+        <w:pBdr>
+          <w:top w:val="nil"/>
+          <w:left w:val="nil"/>
+          <w:bottom w:val="nil"/>
+          <w:right w:val="nil"/>
+          <w:between w:val="nil"/>
+        </w:pBdr>
+        <w:rPr>
+          <w:color w:val="000000"/>
+          <w:sz w:val="28"/>
+          <w:szCs w:val="28"/>
+        </w:rPr>
+      </w:pPr>
+      <w:r>
+        <w:rPr>
+          <w:color w:val="000000"/>
+          <w:sz w:val="28"/>
+          <w:szCs w:val="28"/>
+        </w:rPr>
+        <w:t xml:space="preserve"> </w:t>
+      </w:r>
+      <w:r>
+        <w:rPr>
+          <w:color w:val="000000"/>
+          <w:sz w:val="28"/>
+          <w:szCs w:val="28"/>
+        </w:rPr>
+        <w:t>Quel est le meilleur vendeur pour chaque concessionnaire ?</w:t>
+      </w:r>
+      <w:r>
+        <w:drawing>
+          <wp:inline distT="0" distB="0" distL="0" distR="0" wp14:anchorId="636EAB1C" wp14:editId="27A733DB">
+            <wp:extent cx="6287377" cy="1114581"/>
+            <wp:effectExtent l="0" t="0" r="0" b="9525"/>
+            <wp:docPr id="15" name="Image 15"/>
+            <wp:cNvGraphicFramePr>
+              <a:graphicFrameLocks xmlns:a="http://schemas.openxmlformats.org/drawingml/2006/main" noChangeAspect="1"/>
+            </wp:cNvGraphicFramePr>
+            <a:graphic xmlns:a="http://schemas.openxmlformats.org/drawingml/2006/main">
+              <a:graphicData uri="http://schemas.openxmlformats.org/drawingml/2006/picture">
+                <pic:pic xmlns:pic="http://schemas.openxmlformats.org/drawingml/2006/picture">
+                  <pic:nvPicPr>
+                    <pic:cNvPr id="1" name=""/>
+                    <pic:cNvPicPr/>
+                  </pic:nvPicPr>
+                  <pic:blipFill>
+                    <a:blip r:embed="rId22"/>
+                    <a:stretch>
+                      <a:fillRect/>
+                    </a:stretch>
+                  </pic:blipFill>
+                  <pic:spPr>
+                    <a:xfrm>
+                      <a:off x="0" y="0"/>
+                      <a:ext cx="6287377" cy="1114581"/>
+                    </a:xfrm>
+                    <a:prstGeom prst="rect">
+                      <a:avLst/>
+                    </a:prstGeom>
+                  </pic:spPr>
+                </pic:pic>
+              </a:graphicData>
+            </a:graphic>
+          </wp:inline>
+        </w:drawing>
+      </w:r>
+    </w:p>
+    <w:p>
+      <w:pPr>
+        <w:pStyle w:val="Paragraphedeliste"/>
+        <w:numPr>
+          <w:ilvl w:val="0"/>
+          <w:numId w:val="5"/>
+        </w:numPr>
+        <w:pBdr>
+          <w:top w:val="nil"/>
+          <w:left w:val="nil"/>
+          <w:bottom w:val="nil"/>
+          <w:right w:val="nil"/>
+          <w:between w:val="nil"/>
+        </w:pBdr>
+        <w:rPr>
+          <w:color w:val="000000"/>
+          <w:sz w:val="28"/>
+          <w:szCs w:val="28"/>
+        </w:rPr>
+      </w:pPr>
+      <w:r>
+        <w:rPr>
+          <w:color w:val="000000"/>
+          <w:sz w:val="28"/>
+          <w:szCs w:val="28"/>
+        </w:rPr>
+        <w:t xml:space="preserve"> </w:t>
+      </w:r>
+      <w:r>
+        <w:rPr>
+          <w:color w:val="000000"/>
+          <w:sz w:val="28"/>
+          <w:szCs w:val="28"/>
+        </w:rPr>
+        <w:t>Quel est l’employé qui a touché le plus gros salaire en octobre 2023 ?</w:t>
+      </w:r>
+    </w:p>
+    <w:p>
+      <w:pPr>
+        <w:pStyle w:val="Paragraphedeliste"/>
+        <w:pBdr>
+          <w:top w:val="nil"/>
+          <w:left w:val="nil"/>
+          <w:bottom w:val="nil"/>
+          <w:right w:val="nil"/>
+          <w:between w:val="nil"/>
+        </w:pBdr>
+        <w:ind w:left="1080"/>
+        <w:rPr>
+          <w:color w:val="000000"/>
+          <w:sz w:val="28"/>
+          <w:szCs w:val="28"/>
+        </w:rPr>
+      </w:pPr>
+      <w:r>
+        <w:rPr>
+          <w:color w:val="000000"/>
+          <w:sz w:val="28"/>
+          <w:szCs w:val="28"/>
+        </w:rPr>
+        <w:drawing>
+          <wp:inline distT="0" distB="0" distL="0" distR="0" wp14:anchorId="2DFF3671" wp14:editId="1AE4CF90">
+            <wp:extent cx="6454775" cy="2087245"/>
+            <wp:effectExtent l="0" t="0" r="3175" b="8255"/>
+            <wp:docPr id="17" name="Image 17"/>
+            <wp:cNvGraphicFramePr>
+              <a:graphicFrameLocks xmlns:a="http://schemas.openxmlformats.org/drawingml/2006/main" noChangeAspect="1"/>
+            </wp:cNvGraphicFramePr>
+            <a:graphic xmlns:a="http://schemas.openxmlformats.org/drawingml/2006/main">
+              <a:graphicData uri="http://schemas.openxmlformats.org/drawingml/2006/picture">
+                <pic:pic xmlns:pic="http://schemas.openxmlformats.org/drawingml/2006/picture">
+                  <pic:nvPicPr>
+                    <pic:cNvPr id="1" name=""/>
+                    <pic:cNvPicPr/>
+                  </pic:nvPicPr>
+                  <pic:blipFill>
+                    <a:blip r:embed="rId23"/>
+                    <a:stretch>
+                      <a:fillRect/>
+                    </a:stretch>
+                  </pic:blipFill>
+                  <pic:spPr>
+                    <a:xfrm>
+                      <a:off x="0" y="0"/>
+                      <a:ext cx="6454775" cy="2087245"/>
+                    </a:xfrm>
+                    <a:prstGeom prst="rect">
+                      <a:avLst/>
+                    </a:prstGeom>
+                  </pic:spPr>
+                </pic:pic>
+              </a:graphicData>
+            </a:graphic>
+          </wp:inline>
+        </w:drawing>
+      </w:r>
+    </w:p>
+    <w:p>
+      <w:pPr>
+        <w:pStyle w:val="Paragraphedeliste"/>
+        <w:numPr>
+          <w:ilvl w:val="0"/>
+          <w:numId w:val="5"/>
+        </w:numPr>
+        <w:pBdr>
+          <w:top w:val="nil"/>
+          <w:left w:val="nil"/>
+          <w:bottom w:val="nil"/>
+          <w:right w:val="nil"/>
+          <w:between w:val="nil"/>
+        </w:pBdr>
+        <w:rPr>
+          <w:color w:val="000000"/>
+          <w:sz w:val="28"/>
+          <w:szCs w:val="28"/>
+        </w:rPr>
+      </w:pPr>
+      <w:r>
+        <w:rPr>
+          <w:color w:val="000000"/>
+          <w:sz w:val="28"/>
+          <w:szCs w:val="28"/>
+        </w:rPr>
+        <w:t xml:space="preserve"> </w:t>
+      </w:r>
+      <w:r>
+        <w:rPr>
+          <w:color w:val="000000"/>
+          <w:sz w:val="28"/>
+          <w:szCs w:val="28"/>
+        </w:rPr>
+        <w:t>Quel type carburant a été le moins vendu en 2023 ?</w:t>
+      </w:r>
+    </w:p>
+    <w:p>
+      <w:pPr>
+        <w:pStyle w:val="Paragraphedeliste"/>
+        <w:pBdr>
+          <w:top w:val="nil"/>
+          <w:left w:val="nil"/>
+          <w:bottom w:val="nil"/>
+          <w:right w:val="nil"/>
+          <w:between w:val="nil"/>
+        </w:pBdr>
+        <w:ind w:left="1080"/>
+        <w:rPr>
+          <w:color w:val="000000"/>
+          <w:sz w:val="28"/>
+          <w:szCs w:val="28"/>
+        </w:rPr>
+      </w:pPr>
+      <w:r>
+        <w:rPr>
+          <w:color w:val="000000"/>
+          <w:sz w:val="28"/>
+          <w:szCs w:val="28"/>
+        </w:rPr>
+        <w:drawing>
+          <wp:inline distT="0" distB="0" distL="0" distR="0" wp14:anchorId="399E16A1" wp14:editId="00D6E201">
+            <wp:extent cx="4477375" cy="1695687"/>
+            <wp:effectExtent l="0" t="0" r="0" b="0"/>
+            <wp:docPr id="16" name="Image 16"/>
+            <wp:cNvGraphicFramePr>
+              <a:graphicFrameLocks xmlns:a="http://schemas.openxmlformats.org/drawingml/2006/main" noChangeAspect="1"/>
+            </wp:cNvGraphicFramePr>
+            <a:graphic xmlns:a="http://schemas.openxmlformats.org/drawingml/2006/main">
+              <a:graphicData uri="http://schemas.openxmlformats.org/drawingml/2006/picture">
+                <pic:pic xmlns:pic="http://schemas.openxmlformats.org/drawingml/2006/picture">
+                  <pic:nvPicPr>
+                    <pic:cNvPr id="1" name=""/>
+                    <pic:cNvPicPr/>
+                  </pic:nvPicPr>
+                  <pic:blipFill>
+                    <a:blip r:embed="rId24"/>
+                    <a:stretch>
+                      <a:fillRect/>
+                    </a:stretch>
+                  </pic:blipFill>
+                  <pic:spPr>
+                    <a:xfrm>
+                      <a:off x="0" y="0"/>
+                      <a:ext cx="4477375" cy="1695687"/>
+                    </a:xfrm>
+                    <a:prstGeom prst="rect">
+                      <a:avLst/>
+                    </a:prstGeom>
+                  </pic:spPr>
+                </pic:pic>
+              </a:graphicData>
+            </a:graphic>
+          </wp:inline>
+        </w:drawing>
+      </w:r>
+    </w:p>
+    <w:p>
+      <w:pPr>
+        <w:pBdr>
+          <w:top w:val="nil"/>
+          <w:left w:val="nil"/>
+          <w:bottom w:val="nil"/>
+          <w:right w:val="nil"/>
+          <w:between w:val="nil"/>
+        </w:pBdr>
+        <w:rPr>
+          <w:color w:val="000000"/>
+          <w:sz w:val="28"/>
+          <w:szCs w:val="28"/>
+        </w:rPr>
+      </w:pPr>
+      <w:r>
+        <w:rPr>
+          <w:color w:val="000000"/>
+          <w:sz w:val="28"/>
+          <w:szCs w:val="28"/>
+        </w:rPr>
+        <w:lastRenderedPageBreak/>
+        <w:t>D/ les vues</w:t>
+      </w:r>
+    </w:p>
+    <w:p>
+      <w:pPr>
+        <w:pBdr>
+          <w:top w:val="nil"/>
+          <w:left w:val="nil"/>
+          <w:bottom w:val="nil"/>
+          <w:right w:val="nil"/>
+          <w:between w:val="nil"/>
+        </w:pBdr>
+        <w:rPr>
+          <w:color w:val="000000"/>
+          <w:sz w:val="28"/>
+          <w:szCs w:val="28"/>
+        </w:rPr>
+      </w:pPr>
+      <w:r>
+        <w:rPr>
+          <w:color w:val="000000"/>
+          <w:sz w:val="28"/>
+          <w:szCs w:val="28"/>
+        </w:rPr>
+        <w:tab/>
+        <w:t>Pour la gestion des droits on utilisera plusieurs rôles :</w:t>
+      </w:r>
+    </w:p>
+    <w:p>
+      <w:pPr>
+        <w:pStyle w:val="Paragraphedeliste"/>
+        <w:numPr>
+          <w:ilvl w:val="0"/>
+          <w:numId w:val="6"/>
+        </w:numPr>
+        <w:pBdr>
+          <w:top w:val="nil"/>
+          <w:left w:val="nil"/>
+          <w:bottom w:val="nil"/>
+          <w:right w:val="nil"/>
+          <w:between w:val="nil"/>
+        </w:pBdr>
+        <w:rPr>
+          <w:color w:val="000000"/>
+          <w:sz w:val="28"/>
+          <w:szCs w:val="28"/>
+        </w:rPr>
+      </w:pPr>
+      <w:r>
+        <w:rPr>
+          <w:color w:val="000000"/>
+          <w:sz w:val="28"/>
+          <w:szCs w:val="28"/>
+        </w:rPr>
+        <w:t>Viewer, qui représente tous les employés</w:t>
+      </w:r>
+    </w:p>
+    <w:p>
+      <w:pPr>
+        <w:pStyle w:val="Paragraphedeliste"/>
+        <w:numPr>
+          <w:ilvl w:val="0"/>
+          <w:numId w:val="6"/>
+        </w:numPr>
+        <w:pBdr>
+          <w:top w:val="nil"/>
+          <w:left w:val="nil"/>
+          <w:bottom w:val="nil"/>
+          <w:right w:val="nil"/>
+          <w:between w:val="nil"/>
+        </w:pBdr>
+        <w:rPr>
+          <w:color w:val="000000"/>
+          <w:sz w:val="28"/>
+          <w:szCs w:val="28"/>
+        </w:rPr>
+      </w:pPr>
+      <w:r>
+        <w:rPr>
+          <w:color w:val="000000"/>
+          <w:sz w:val="28"/>
+          <w:szCs w:val="28"/>
+        </w:rPr>
+        <w:t>Responsable, qui représente les responsables des concessionnaires</w:t>
+      </w:r>
+    </w:p>
+    <w:p>
+      <w:pPr>
+        <w:pStyle w:val="Paragraphedeliste"/>
+        <w:numPr>
+          <w:ilvl w:val="0"/>
+          <w:numId w:val="6"/>
+        </w:numPr>
+        <w:pBdr>
+          <w:top w:val="nil"/>
+          <w:left w:val="nil"/>
+          <w:bottom w:val="nil"/>
+          <w:right w:val="nil"/>
+          <w:between w:val="nil"/>
+        </w:pBdr>
+        <w:rPr>
+          <w:color w:val="000000"/>
+          <w:sz w:val="28"/>
+          <w:szCs w:val="28"/>
+        </w:rPr>
+      </w:pPr>
+      <w:r>
+        <w:rPr>
+          <w:color w:val="000000"/>
+          <w:sz w:val="28"/>
+          <w:szCs w:val="28"/>
+        </w:rPr>
+        <w:t>Seller, qui représente les vendeurs</w:t>
+      </w:r>
+    </w:p>
+    <w:p>
+      <w:pPr>
+        <w:pStyle w:val="Paragraphedeliste"/>
+        <w:pBdr>
+          <w:top w:val="nil"/>
+          <w:left w:val="nil"/>
+          <w:bottom w:val="nil"/>
+          <w:right w:val="nil"/>
+          <w:between w:val="nil"/>
+        </w:pBdr>
+        <w:ind w:left="1800"/>
+        <w:rPr>
+          <w:color w:val="000000"/>
+          <w:sz w:val="28"/>
+          <w:szCs w:val="28"/>
+        </w:rPr>
+      </w:pPr>
+      <w:r>
+        <w:rPr>
+          <w:color w:val="000000"/>
+          <w:sz w:val="28"/>
+          <w:szCs w:val="28"/>
+        </w:rPr>
+        <w:drawing>
+          <wp:inline distT="0" distB="0" distL="0" distR="0" wp14:anchorId="7828D433" wp14:editId="5161A0DD">
+            <wp:extent cx="1895740" cy="676369"/>
+            <wp:effectExtent l="0" t="0" r="9525" b="0"/>
+            <wp:docPr id="32" name="Image 32"/>
+            <wp:cNvGraphicFramePr>
+              <a:graphicFrameLocks xmlns:a="http://schemas.openxmlformats.org/drawingml/2006/main" noChangeAspect="1"/>
+            </wp:cNvGraphicFramePr>
+            <a:graphic xmlns:a="http://schemas.openxmlformats.org/drawingml/2006/main">
+              <a:graphicData uri="http://schemas.openxmlformats.org/drawingml/2006/picture">
+                <pic:pic xmlns:pic="http://schemas.openxmlformats.org/drawingml/2006/picture">
+                  <pic:nvPicPr>
+                    <pic:cNvPr id="1" name=""/>
+                    <pic:cNvPicPr/>
+                  </pic:nvPicPr>
+                  <pic:blipFill>
+                    <a:blip r:embed="rId25"/>
+                    <a:stretch>
+                      <a:fillRect/>
+                    </a:stretch>
+                  </pic:blipFill>
+                  <pic:spPr>
+                    <a:xfrm>
+                      <a:off x="0" y="0"/>
+                      <a:ext cx="1895740" cy="676369"/>
+                    </a:xfrm>
+                    <a:prstGeom prst="rect">
+                      <a:avLst/>
+                    </a:prstGeom>
+                  </pic:spPr>
+                </pic:pic>
+              </a:graphicData>
+            </a:graphic>
+          </wp:inline>
+        </w:drawing>
+      </w:r>
+    </w:p>
+    <w:p>
+      <w:pPr>
+        <w:pBdr>
+          <w:top w:val="nil"/>
+          <w:left w:val="nil"/>
+          <w:bottom w:val="nil"/>
+          <w:right w:val="nil"/>
+          <w:between w:val="nil"/>
+        </w:pBdr>
+        <w:ind w:left="720"/>
         <w:rPr>
           <w:color w:val="000000"/>
           <w:sz w:val="28"/>
@@ -2878,6 +4648,141 @@
           <w:right w:val="nil"/>
           <w:between w:val="nil"/>
         </w:pBdr>
+        <w:ind w:left="720"/>
+        <w:rPr>
+          <w:color w:val="000000"/>
+          <w:sz w:val="28"/>
+          <w:szCs w:val="28"/>
+        </w:rPr>
+      </w:pPr>
+      <w:r>
+        <w:rPr>
+          <w:color w:val="000000"/>
+          <w:sz w:val="28"/>
+          <w:szCs w:val="28"/>
+        </w:rPr>
+        <w:tab/>
+      </w:r>
+      <w:r>
+        <w:rPr>
+          <w:color w:val="000000"/>
+          <w:sz w:val="28"/>
+          <w:szCs w:val="28"/>
+        </w:rPr>
+        <w:drawing>
+          <wp:inline distT="0" distB="0" distL="0" distR="0" wp14:anchorId="094B7061" wp14:editId="2E22E85F">
+            <wp:extent cx="4324954" cy="876422"/>
+            <wp:effectExtent l="0" t="0" r="0" b="0"/>
+            <wp:docPr id="18" name="Image 18"/>
+            <wp:cNvGraphicFramePr>
+              <a:graphicFrameLocks xmlns:a="http://schemas.openxmlformats.org/drawingml/2006/main" noChangeAspect="1"/>
+            </wp:cNvGraphicFramePr>
+            <a:graphic xmlns:a="http://schemas.openxmlformats.org/drawingml/2006/main">
+              <a:graphicData uri="http://schemas.openxmlformats.org/drawingml/2006/picture">
+                <pic:pic xmlns:pic="http://schemas.openxmlformats.org/drawingml/2006/picture">
+                  <pic:nvPicPr>
+                    <pic:cNvPr id="1" name=""/>
+                    <pic:cNvPicPr/>
+                  </pic:nvPicPr>
+                  <pic:blipFill>
+                    <a:blip r:embed="rId26"/>
+                    <a:stretch>
+                      <a:fillRect/>
+                    </a:stretch>
+                  </pic:blipFill>
+                  <pic:spPr>
+                    <a:xfrm>
+                      <a:off x="0" y="0"/>
+                      <a:ext cx="4324954" cy="876422"/>
+                    </a:xfrm>
+                    <a:prstGeom prst="rect">
+                      <a:avLst/>
+                    </a:prstGeom>
+                  </pic:spPr>
+                </pic:pic>
+              </a:graphicData>
+            </a:graphic>
+          </wp:inline>
+        </w:drawing>
+      </w:r>
+    </w:p>
+    <w:p>
+      <w:pPr>
+        <w:pBdr>
+          <w:top w:val="nil"/>
+          <w:left w:val="nil"/>
+          <w:bottom w:val="nil"/>
+          <w:right w:val="nil"/>
+          <w:between w:val="nil"/>
+        </w:pBdr>
+        <w:ind w:left="720"/>
+        <w:rPr>
+          <w:color w:val="000000"/>
+          <w:sz w:val="28"/>
+          <w:szCs w:val="28"/>
+        </w:rPr>
+      </w:pPr>
+      <w:r>
+        <w:rPr>
+          <w:color w:val="000000"/>
+          <w:sz w:val="28"/>
+          <w:szCs w:val="28"/>
+        </w:rPr>
+        <w:tab/>
+      </w:r>
+      <w:r>
+        <w:rPr>
+          <w:color w:val="000000"/>
+          <w:sz w:val="28"/>
+          <w:szCs w:val="28"/>
+        </w:rPr>
+        <w:drawing>
+          <wp:inline distT="0" distB="0" distL="0" distR="0" wp14:anchorId="564F1DA2" wp14:editId="3430C0C5">
+            <wp:extent cx="3924848" cy="342948"/>
+            <wp:effectExtent l="0" t="0" r="0" b="0"/>
+            <wp:docPr id="24" name="Image 24"/>
+            <wp:cNvGraphicFramePr>
+              <a:graphicFrameLocks xmlns:a="http://schemas.openxmlformats.org/drawingml/2006/main" noChangeAspect="1"/>
+            </wp:cNvGraphicFramePr>
+            <a:graphic xmlns:a="http://schemas.openxmlformats.org/drawingml/2006/main">
+              <a:graphicData uri="http://schemas.openxmlformats.org/drawingml/2006/picture">
+                <pic:pic xmlns:pic="http://schemas.openxmlformats.org/drawingml/2006/picture">
+                  <pic:nvPicPr>
+                    <pic:cNvPr id="1" name=""/>
+                    <pic:cNvPicPr/>
+                  </pic:nvPicPr>
+                  <pic:blipFill>
+                    <a:blip r:embed="rId27"/>
+                    <a:stretch>
+                      <a:fillRect/>
+                    </a:stretch>
+                  </pic:blipFill>
+                  <pic:spPr>
+                    <a:xfrm>
+                      <a:off x="0" y="0"/>
+                      <a:ext cx="3924848" cy="342948"/>
+                    </a:xfrm>
+                    <a:prstGeom prst="rect">
+                      <a:avLst/>
+                    </a:prstGeom>
+                  </pic:spPr>
+                </pic:pic>
+              </a:graphicData>
+            </a:graphic>
+          </wp:inline>
+        </w:drawing>
+      </w:r>
+    </w:p>
+    <w:p>
+      <w:pPr>
+        <w:pBdr>
+          <w:top w:val="nil"/>
+          <w:left w:val="nil"/>
+          <w:bottom w:val="nil"/>
+          <w:right w:val="nil"/>
+          <w:between w:val="nil"/>
+        </w:pBdr>
+        <w:ind w:left="720"/>
         <w:rPr>
           <w:color w:val="000000"/>
           <w:sz w:val="28"/>
@@ -2902,6 +4807,141 @@
           <w:right w:val="nil"/>
           <w:between w:val="nil"/>
         </w:pBdr>
+        <w:ind w:left="720"/>
+        <w:rPr>
+          <w:color w:val="000000"/>
+          <w:sz w:val="28"/>
+          <w:szCs w:val="28"/>
+        </w:rPr>
+      </w:pPr>
+      <w:r>
+        <w:rPr>
+          <w:color w:val="000000"/>
+          <w:sz w:val="28"/>
+          <w:szCs w:val="28"/>
+        </w:rPr>
+        <w:tab/>
+      </w:r>
+      <w:r>
+        <w:rPr>
+          <w:color w:val="000000"/>
+          <w:sz w:val="28"/>
+          <w:szCs w:val="28"/>
+        </w:rPr>
+        <w:drawing>
+          <wp:inline distT="0" distB="0" distL="0" distR="0" wp14:anchorId="2531D232" wp14:editId="0359926C">
+            <wp:extent cx="3953427" cy="733527"/>
+            <wp:effectExtent l="0" t="0" r="9525" b="9525"/>
+            <wp:docPr id="19" name="Image 19"/>
+            <wp:cNvGraphicFramePr>
+              <a:graphicFrameLocks xmlns:a="http://schemas.openxmlformats.org/drawingml/2006/main" noChangeAspect="1"/>
+            </wp:cNvGraphicFramePr>
+            <a:graphic xmlns:a="http://schemas.openxmlformats.org/drawingml/2006/main">
+              <a:graphicData uri="http://schemas.openxmlformats.org/drawingml/2006/picture">
+                <pic:pic xmlns:pic="http://schemas.openxmlformats.org/drawingml/2006/picture">
+                  <pic:nvPicPr>
+                    <pic:cNvPr id="1" name=""/>
+                    <pic:cNvPicPr/>
+                  </pic:nvPicPr>
+                  <pic:blipFill>
+                    <a:blip r:embed="rId28"/>
+                    <a:stretch>
+                      <a:fillRect/>
+                    </a:stretch>
+                  </pic:blipFill>
+                  <pic:spPr>
+                    <a:xfrm>
+                      <a:off x="0" y="0"/>
+                      <a:ext cx="3953427" cy="733527"/>
+                    </a:xfrm>
+                    <a:prstGeom prst="rect">
+                      <a:avLst/>
+                    </a:prstGeom>
+                  </pic:spPr>
+                </pic:pic>
+              </a:graphicData>
+            </a:graphic>
+          </wp:inline>
+        </w:drawing>
+      </w:r>
+    </w:p>
+    <w:p>
+      <w:pPr>
+        <w:pBdr>
+          <w:top w:val="nil"/>
+          <w:left w:val="nil"/>
+          <w:bottom w:val="nil"/>
+          <w:right w:val="nil"/>
+          <w:between w:val="nil"/>
+        </w:pBdr>
+        <w:ind w:left="720"/>
+        <w:rPr>
+          <w:color w:val="000000"/>
+          <w:sz w:val="28"/>
+          <w:szCs w:val="28"/>
+        </w:rPr>
+      </w:pPr>
+      <w:r>
+        <w:rPr>
+          <w:color w:val="000000"/>
+          <w:sz w:val="28"/>
+          <w:szCs w:val="28"/>
+        </w:rPr>
+        <w:tab/>
+      </w:r>
+      <w:r>
+        <w:rPr>
+          <w:color w:val="000000"/>
+          <w:sz w:val="28"/>
+          <w:szCs w:val="28"/>
+        </w:rPr>
+        <w:drawing>
+          <wp:inline distT="0" distB="0" distL="0" distR="0" wp14:anchorId="3D5A61AB" wp14:editId="4F61AF8B">
+            <wp:extent cx="4496427" cy="228632"/>
+            <wp:effectExtent l="0" t="0" r="0" b="0"/>
+            <wp:docPr id="26" name="Image 26"/>
+            <wp:cNvGraphicFramePr>
+              <a:graphicFrameLocks xmlns:a="http://schemas.openxmlformats.org/drawingml/2006/main" noChangeAspect="1"/>
+            </wp:cNvGraphicFramePr>
+            <a:graphic xmlns:a="http://schemas.openxmlformats.org/drawingml/2006/main">
+              <a:graphicData uri="http://schemas.openxmlformats.org/drawingml/2006/picture">
+                <pic:pic xmlns:pic="http://schemas.openxmlformats.org/drawingml/2006/picture">
+                  <pic:nvPicPr>
+                    <pic:cNvPr id="1" name=""/>
+                    <pic:cNvPicPr/>
+                  </pic:nvPicPr>
+                  <pic:blipFill>
+                    <a:blip r:embed="rId29"/>
+                    <a:stretch>
+                      <a:fillRect/>
+                    </a:stretch>
+                  </pic:blipFill>
+                  <pic:spPr>
+                    <a:xfrm>
+                      <a:off x="0" y="0"/>
+                      <a:ext cx="4496427" cy="228632"/>
+                    </a:xfrm>
+                    <a:prstGeom prst="rect">
+                      <a:avLst/>
+                    </a:prstGeom>
+                  </pic:spPr>
+                </pic:pic>
+              </a:graphicData>
+            </a:graphic>
+          </wp:inline>
+        </w:drawing>
+      </w:r>
+    </w:p>
+    <w:p>
+      <w:pPr>
+        <w:pBdr>
+          <w:top w:val="nil"/>
+          <w:left w:val="nil"/>
+          <w:bottom w:val="nil"/>
+          <w:right w:val="nil"/>
+          <w:between w:val="nil"/>
+        </w:pBdr>
+        <w:ind w:left="720"/>
         <w:rPr>
           <w:color w:val="000000"/>
           <w:sz w:val="28"/>
@@ -2926,6 +4966,141 @@
           <w:right w:val="nil"/>
           <w:between w:val="nil"/>
         </w:pBdr>
+        <w:ind w:left="720"/>
+        <w:rPr>
+          <w:color w:val="000000"/>
+          <w:sz w:val="28"/>
+          <w:szCs w:val="28"/>
+        </w:rPr>
+      </w:pPr>
+      <w:r>
+        <w:rPr>
+          <w:color w:val="000000"/>
+          <w:sz w:val="28"/>
+          <w:szCs w:val="28"/>
+        </w:rPr>
+        <w:tab/>
+      </w:r>
+      <w:r>
+        <w:rPr>
+          <w:color w:val="000000"/>
+          <w:sz w:val="28"/>
+          <w:szCs w:val="28"/>
+        </w:rPr>
+        <w:drawing>
+          <wp:inline distT="0" distB="0" distL="0" distR="0" wp14:anchorId="4E0A8E69" wp14:editId="0606217F">
+            <wp:extent cx="4296375" cy="924054"/>
+            <wp:effectExtent l="0" t="0" r="9525" b="9525"/>
+            <wp:docPr id="20" name="Image 20"/>
+            <wp:cNvGraphicFramePr>
+              <a:graphicFrameLocks xmlns:a="http://schemas.openxmlformats.org/drawingml/2006/main" noChangeAspect="1"/>
+            </wp:cNvGraphicFramePr>
+            <a:graphic xmlns:a="http://schemas.openxmlformats.org/drawingml/2006/main">
+              <a:graphicData uri="http://schemas.openxmlformats.org/drawingml/2006/picture">
+                <pic:pic xmlns:pic="http://schemas.openxmlformats.org/drawingml/2006/picture">
+                  <pic:nvPicPr>
+                    <pic:cNvPr id="1" name=""/>
+                    <pic:cNvPicPr/>
+                  </pic:nvPicPr>
+                  <pic:blipFill>
+                    <a:blip r:embed="rId30"/>
+                    <a:stretch>
+                      <a:fillRect/>
+                    </a:stretch>
+                  </pic:blipFill>
+                  <pic:spPr>
+                    <a:xfrm>
+                      <a:off x="0" y="0"/>
+                      <a:ext cx="4296375" cy="924054"/>
+                    </a:xfrm>
+                    <a:prstGeom prst="rect">
+                      <a:avLst/>
+                    </a:prstGeom>
+                  </pic:spPr>
+                </pic:pic>
+              </a:graphicData>
+            </a:graphic>
+          </wp:inline>
+        </w:drawing>
+      </w:r>
+    </w:p>
+    <w:p>
+      <w:pPr>
+        <w:pBdr>
+          <w:top w:val="nil"/>
+          <w:left w:val="nil"/>
+          <w:bottom w:val="nil"/>
+          <w:right w:val="nil"/>
+          <w:between w:val="nil"/>
+        </w:pBdr>
+        <w:ind w:left="720"/>
+        <w:rPr>
+          <w:color w:val="000000"/>
+          <w:sz w:val="28"/>
+          <w:szCs w:val="28"/>
+        </w:rPr>
+      </w:pPr>
+      <w:r>
+        <w:rPr>
+          <w:color w:val="000000"/>
+          <w:sz w:val="28"/>
+          <w:szCs w:val="28"/>
+        </w:rPr>
+        <w:tab/>
+      </w:r>
+      <w:r>
+        <w:rPr>
+          <w:color w:val="000000"/>
+          <w:sz w:val="28"/>
+          <w:szCs w:val="28"/>
+        </w:rPr>
+        <w:drawing>
+          <wp:inline distT="0" distB="0" distL="0" distR="0" wp14:anchorId="15B6D465" wp14:editId="21FEECFB">
+            <wp:extent cx="3362794" cy="209579"/>
+            <wp:effectExtent l="0" t="0" r="9525" b="0"/>
+            <wp:docPr id="27" name="Image 27"/>
+            <wp:cNvGraphicFramePr>
+              <a:graphicFrameLocks xmlns:a="http://schemas.openxmlformats.org/drawingml/2006/main" noChangeAspect="1"/>
+            </wp:cNvGraphicFramePr>
+            <a:graphic xmlns:a="http://schemas.openxmlformats.org/drawingml/2006/main">
+              <a:graphicData uri="http://schemas.openxmlformats.org/drawingml/2006/picture">
+                <pic:pic xmlns:pic="http://schemas.openxmlformats.org/drawingml/2006/picture">
+                  <pic:nvPicPr>
+                    <pic:cNvPr id="1" name=""/>
+                    <pic:cNvPicPr/>
+                  </pic:nvPicPr>
+                  <pic:blipFill>
+                    <a:blip r:embed="rId31"/>
+                    <a:stretch>
+                      <a:fillRect/>
+                    </a:stretch>
+                  </pic:blipFill>
+                  <pic:spPr>
+                    <a:xfrm>
+                      <a:off x="0" y="0"/>
+                      <a:ext cx="3362794" cy="209579"/>
+                    </a:xfrm>
+                    <a:prstGeom prst="rect">
+                      <a:avLst/>
+                    </a:prstGeom>
+                  </pic:spPr>
+                </pic:pic>
+              </a:graphicData>
+            </a:graphic>
+          </wp:inline>
+        </w:drawing>
+      </w:r>
+    </w:p>
+    <w:p>
+      <w:pPr>
+        <w:pBdr>
+          <w:top w:val="nil"/>
+          <w:left w:val="nil"/>
+          <w:bottom w:val="nil"/>
+          <w:right w:val="nil"/>
+          <w:between w:val="nil"/>
+        </w:pBdr>
+        <w:ind w:left="720"/>
         <w:rPr>
           <w:color w:val="000000"/>
           <w:sz w:val="28"/>
@@ -2998,12 +5173,279 @@
           <w:right w:val="nil"/>
           <w:between w:val="nil"/>
         </w:pBdr>
-        <w:rPr>
-          <w:color w:val="000000"/>
-          <w:sz w:val="28"/>
-          <w:szCs w:val="28"/>
-        </w:rPr>
-      </w:pPr>
+        <w:ind w:left="720"/>
+        <w:rPr>
+          <w:color w:val="000000"/>
+          <w:sz w:val="28"/>
+          <w:szCs w:val="28"/>
+        </w:rPr>
+      </w:pPr>
+      <w:r>
+        <w:rPr>
+          <w:color w:val="000000"/>
+          <w:sz w:val="28"/>
+          <w:szCs w:val="28"/>
+        </w:rPr>
+        <w:tab/>
+      </w:r>
+      <w:r>
+        <w:rPr>
+          <w:color w:val="000000"/>
+          <w:sz w:val="28"/>
+          <w:szCs w:val="28"/>
+        </w:rPr>
+        <w:drawing>
+          <wp:inline distT="0" distB="0" distL="0" distR="0" wp14:anchorId="19673A1B" wp14:editId="282CEE82">
+            <wp:extent cx="4220164" cy="905001"/>
+            <wp:effectExtent l="0" t="0" r="9525" b="9525"/>
+            <wp:docPr id="21" name="Image 21"/>
+            <wp:cNvGraphicFramePr>
+              <a:graphicFrameLocks xmlns:a="http://schemas.openxmlformats.org/drawingml/2006/main" noChangeAspect="1"/>
+            </wp:cNvGraphicFramePr>
+            <a:graphic xmlns:a="http://schemas.openxmlformats.org/drawingml/2006/main">
+              <a:graphicData uri="http://schemas.openxmlformats.org/drawingml/2006/picture">
+                <pic:pic xmlns:pic="http://schemas.openxmlformats.org/drawingml/2006/picture">
+                  <pic:nvPicPr>
+                    <pic:cNvPr id="1" name=""/>
+                    <pic:cNvPicPr/>
+                  </pic:nvPicPr>
+                  <pic:blipFill>
+                    <a:blip r:embed="rId32"/>
+                    <a:stretch>
+                      <a:fillRect/>
+                    </a:stretch>
+                  </pic:blipFill>
+                  <pic:spPr>
+                    <a:xfrm>
+                      <a:off x="0" y="0"/>
+                      <a:ext cx="4220164" cy="905001"/>
+                    </a:xfrm>
+                    <a:prstGeom prst="rect">
+                      <a:avLst/>
+                    </a:prstGeom>
+                  </pic:spPr>
+                </pic:pic>
+              </a:graphicData>
+            </a:graphic>
+          </wp:inline>
+        </w:drawing>
+      </w:r>
+    </w:p>
+    <w:p>
+      <w:pPr>
+        <w:pBdr>
+          <w:top w:val="nil"/>
+          <w:left w:val="nil"/>
+          <w:bottom w:val="nil"/>
+          <w:right w:val="nil"/>
+          <w:between w:val="nil"/>
+        </w:pBdr>
+        <w:ind w:left="720"/>
+        <w:rPr>
+          <w:color w:val="000000"/>
+          <w:sz w:val="28"/>
+          <w:szCs w:val="28"/>
+        </w:rPr>
+      </w:pPr>
+      <w:r>
+        <w:rPr>
+          <w:color w:val="000000"/>
+          <w:sz w:val="28"/>
+          <w:szCs w:val="28"/>
+        </w:rPr>
+        <w:tab/>
+      </w:r>
+      <w:r>
+        <w:rPr>
+          <w:color w:val="000000"/>
+          <w:sz w:val="28"/>
+          <w:szCs w:val="28"/>
+        </w:rPr>
+        <w:drawing>
+          <wp:inline distT="0" distB="0" distL="0" distR="0" wp14:anchorId="51938016" wp14:editId="22A59BF1">
+            <wp:extent cx="3286584" cy="428685"/>
+            <wp:effectExtent l="0" t="0" r="0" b="9525"/>
+            <wp:docPr id="28" name="Image 28"/>
+            <wp:cNvGraphicFramePr>
+              <a:graphicFrameLocks xmlns:a="http://schemas.openxmlformats.org/drawingml/2006/main" noChangeAspect="1"/>
+            </wp:cNvGraphicFramePr>
+            <a:graphic xmlns:a="http://schemas.openxmlformats.org/drawingml/2006/main">
+              <a:graphicData uri="http://schemas.openxmlformats.org/drawingml/2006/picture">
+                <pic:pic xmlns:pic="http://schemas.openxmlformats.org/drawingml/2006/picture">
+                  <pic:nvPicPr>
+                    <pic:cNvPr id="1" name=""/>
+                    <pic:cNvPicPr/>
+                  </pic:nvPicPr>
+                  <pic:blipFill>
+                    <a:blip r:embed="rId33"/>
+                    <a:stretch>
+                      <a:fillRect/>
+                    </a:stretch>
+                  </pic:blipFill>
+                  <pic:spPr>
+                    <a:xfrm>
+                      <a:off x="0" y="0"/>
+                      <a:ext cx="3286584" cy="428685"/>
+                    </a:xfrm>
+                    <a:prstGeom prst="rect">
+                      <a:avLst/>
+                    </a:prstGeom>
+                  </pic:spPr>
+                </pic:pic>
+              </a:graphicData>
+            </a:graphic>
+          </wp:inline>
+        </w:drawing>
+      </w:r>
+    </w:p>
+    <w:p>
+      <w:pPr>
+        <w:pBdr>
+          <w:top w:val="nil"/>
+          <w:left w:val="nil"/>
+          <w:bottom w:val="nil"/>
+          <w:right w:val="nil"/>
+          <w:between w:val="nil"/>
+        </w:pBdr>
+        <w:ind w:left="720"/>
+        <w:rPr>
+          <w:color w:val="000000"/>
+          <w:sz w:val="28"/>
+          <w:szCs w:val="28"/>
+        </w:rPr>
+      </w:pPr>
+      <w:r>
+        <w:rPr>
+          <w:noProof/>
+          <w:color w:val="000000"/>
+          <w:sz w:val="28"/>
+          <w:szCs w:val="28"/>
+        </w:rPr>
+        <mc:AlternateContent>
+          <mc:Choice Requires="wpg">
+            <w:drawing>
+              <wp:anchor distT="0" distB="0" distL="114300" distR="114300" simplePos="0" relativeHeight="251656191" behindDoc="0" locked="0" layoutInCell="1" allowOverlap="1" wp14:anchorId="34B41771" wp14:editId="621AFABD">
+                <wp:simplePos x="0" y="0"/>
+                <wp:positionH relativeFrom="column">
+                  <wp:posOffset>914400</wp:posOffset>
+                </wp:positionH>
+                <wp:positionV relativeFrom="paragraph">
+                  <wp:posOffset>219075</wp:posOffset>
+                </wp:positionV>
+                <wp:extent cx="3171825" cy="1343025"/>
+                <wp:effectExtent l="0" t="0" r="9525" b="9525"/>
+                <wp:wrapNone/>
+                <wp:docPr id="31" name="Groupe 31"/>
+                <wp:cNvGraphicFramePr/>
+                <a:graphic xmlns:a="http://schemas.openxmlformats.org/drawingml/2006/main">
+                  <a:graphicData uri="http://schemas.microsoft.com/office/word/2010/wordprocessingGroup">
+                    <wpg:wgp>
+                      <wpg:cNvGrpSpPr/>
+                      <wpg:grpSpPr>
+                        <a:xfrm>
+                          <a:off x="0" y="0"/>
+                          <a:ext cx="3171825" cy="1343025"/>
+                          <a:chOff x="0" y="0"/>
+                          <a:chExt cx="3171825" cy="1343025"/>
+                        </a:xfrm>
+                      </wpg:grpSpPr>
+                      <pic:pic xmlns:pic="http://schemas.openxmlformats.org/drawingml/2006/picture">
+                        <pic:nvPicPr>
+                          <pic:cNvPr id="22" name="Image 22"/>
+                          <pic:cNvPicPr>
+                            <a:picLocks noChangeAspect="1"/>
+                          </pic:cNvPicPr>
+                        </pic:nvPicPr>
+                        <pic:blipFill>
+                          <a:blip r:embed="rId34">
+                            <a:extLst>
+                              <a:ext uri="{28A0092B-C50C-407E-A947-70E740481C1C}">
+                                <a14:useLocalDpi xmlns:a14="http://schemas.microsoft.com/office/drawing/2010/main" val="0"/>
+                              </a:ext>
+                            </a:extLst>
+                          </a:blip>
+                          <a:stretch>
+                            <a:fillRect/>
+                          </a:stretch>
+                        </pic:blipFill>
+                        <pic:spPr>
+                          <a:xfrm>
+                            <a:off x="0" y="0"/>
+                            <a:ext cx="2981325" cy="1038225"/>
+                          </a:xfrm>
+                          <a:prstGeom prst="rect">
+                            <a:avLst/>
+                          </a:prstGeom>
+                        </pic:spPr>
+                      </pic:pic>
+                      <pic:pic xmlns:pic="http://schemas.openxmlformats.org/drawingml/2006/picture">
+                        <pic:nvPicPr>
+                          <pic:cNvPr id="30" name="Image 30"/>
+                          <pic:cNvPicPr>
+                            <a:picLocks noChangeAspect="1"/>
+                          </pic:cNvPicPr>
+                        </pic:nvPicPr>
+                        <pic:blipFill>
+                          <a:blip r:embed="rId35">
+                            <a:extLst>
+                              <a:ext uri="{28A0092B-C50C-407E-A947-70E740481C1C}">
+                                <a14:useLocalDpi xmlns:a14="http://schemas.microsoft.com/office/drawing/2010/main" val="0"/>
+                              </a:ext>
+                            </a:extLst>
+                          </a:blip>
+                          <a:stretch>
+                            <a:fillRect/>
+                          </a:stretch>
+                        </pic:blipFill>
+                        <pic:spPr>
+                          <a:xfrm>
+                            <a:off x="0" y="742950"/>
+                            <a:ext cx="3171825" cy="600075"/>
+                          </a:xfrm>
+                          <a:prstGeom prst="rect">
+                            <a:avLst/>
+                          </a:prstGeom>
+                        </pic:spPr>
+                      </pic:pic>
+                    </wpg:wgp>
+                  </a:graphicData>
+                </a:graphic>
+              </wp:anchor>
+            </w:drawing>
+          </mc:Choice>
+          <mc:Fallback>
+            <w:pict>
+              <v:group w14:anchorId="5E304ACA" id="Groupe 31" o:spid="_x0000_s1026" style="position:absolute;margin-left:1in;margin-top:17.25pt;width:249.75pt;height:105.75pt;z-index:251656191" coordsize="31718,13430" o:gfxdata="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">
+                <v:shapetype id="_x0000_t75" coordsize="21600,21600" o:spt="75" o:preferrelative="t" path="m@4@5l@4@11@9@11@9@5xe" filled="f" stroked="f">
+                  <v:stroke joinstyle="miter"/>
+                  <v:formulas>
+                    <v:f eqn="if lineDrawn pixelLineWidth 0"/>
+                    <v:f eqn="sum @0 1 0"/>
+                    <v:f eqn="sum 0 0 @1"/>
+                    <v:f eqn="prod @2 1 2"/>
+                    <v:f eqn="prod @3 21600 pixelWidth"/>
+                    <v:f eqn="prod @3 21600 pixelHeight"/>
+                    <v:f eqn="sum @0 0 1"/>
+                    <v:f eqn="prod @6 1 2"/>
+                    <v:f eqn="prod @7 21600 pixelWidth"/>
+                    <v:f eqn="sum @8 21600 0"/>
+                    <v:f eqn="prod @7 21600 pixelHeight"/>
+                    <v:f eqn="sum @10 21600 0"/>
+                  </v:formulas>
+                  <v:path o:extrusionok="f" gradientshapeok="t" o:connecttype="rect"/>
+                  <o:lock v:ext="edit" aspectratio="t"/>
+                </v:shapetype>
+                <v:shape id="Image 22" o:spid="_x0000_s1027" type="#_x0000_t75" style="position:absolute;width:29813;height:10382;visibility:visible;mso-wrap-style:square" o:gfxdata="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">
+                  <v:imagedata r:id="rId36" o:title=""/>
+                </v:shape>
+                <v:shape id="Image 30" o:spid="_x0000_s1028" type="#_x0000_t75" style="position:absolute;top:7429;width:31718;height:6001;visibility:visible;mso-wrap-style:square" o:gfxdata="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">
+                  <v:imagedata r:id="rId37" o:title=""/>
+                </v:shape>
+              </v:group>
+            </w:pict>
+          </mc:Fallback>
+        </mc:AlternateContent>
+      </w:r>
       <w:r>
         <w:rPr>
           <w:color w:val="000000"/>
@@ -3011,6 +5453,62 @@
           <w:szCs w:val="28"/>
         </w:rPr>
         <w:t>- nom et prénom des responsables pour chaque concessionnaire -&gt; responsable</w:t>
+      </w:r>
+      <w:r>
+        <w:rPr>
+          <w:color w:val="000000"/>
+          <w:sz w:val="28"/>
+          <w:szCs w:val="28"/>
+        </w:rPr>
+        <w:t>,</w:t>
+      </w:r>
+    </w:p>
+    <w:p>
+      <w:pPr>
+        <w:pBdr>
+          <w:top w:val="nil"/>
+          <w:left w:val="nil"/>
+          <w:bottom w:val="nil"/>
+          <w:right w:val="nil"/>
+          <w:between w:val="nil"/>
+        </w:pBdr>
+        <w:ind w:left="720"/>
+        <w:rPr>
+          <w:color w:val="000000"/>
+          <w:sz w:val="28"/>
+          <w:szCs w:val="28"/>
+        </w:rPr>
+      </w:pPr>
+      <w:r>
+        <w:rPr>
+          <w:color w:val="000000"/>
+          <w:sz w:val="28"/>
+          <w:szCs w:val="28"/>
+        </w:rPr>
+        <w:tab/>
+      </w:r>
+    </w:p>
+    <w:p>
+      <w:pPr>
+        <w:pBdr>
+          <w:top w:val="nil"/>
+          <w:left w:val="nil"/>
+          <w:bottom w:val="nil"/>
+          <w:right w:val="nil"/>
+          <w:between w:val="nil"/>
+        </w:pBdr>
+        <w:ind w:left="720"/>
+        <w:rPr>
+          <w:lang w:val="it-IT"/>
+        </w:rPr>
+      </w:pPr>
+      <w:r>
+        <w:rPr>
+          <w:color w:val="000000"/>
+          <w:sz w:val="28"/>
+          <w:szCs w:val="28"/>
+        </w:rPr>
+        <w:tab/>
       </w:r>
     </w:p>
     <w:sectPr>
@@ -3231,6 +5729,208 @@
     </w:lvl>
   </w:abstractNum>
   <w:abstractNum w:abstractNumId="2" w15:restartNumberingAfterBreak="0">
+    <w:nsid w:val="388A4987"/>
+    <w:multiLevelType w:val="hybridMultilevel"/>
+    <w:tmpl w:val="913E7200"/>
+    <w:lvl w:ilvl="0" w:tplc="061250D0">
+      <w:start w:val="1"/>
+      <w:numFmt w:val="decimal"/>
+      <w:lvlText w:val="%1."/>
+      <w:lvlJc w:val="left"/>
+      <w:pPr>
+        <w:ind w:left="1080" w:hanging="360"/>
+      </w:pPr>
+      <w:rPr>
+        <w:rFonts w:hint="default"/>
+      </w:rPr>
+    </w:lvl>
+    <w:lvl w:ilvl="1" w:tplc="040C0019">
+      <w:start w:val="1"/>
+      <w:numFmt w:val="lowerLetter"/>
+      <w:lvlText w:val="%2."/>
+      <w:lvlJc w:val="left"/>
+      <w:pPr>
+        <w:ind w:left="1800" w:hanging="360"/>
+      </w:pPr>
+    </w:lvl>
+    <w:lvl w:ilvl="2" w:tplc="040C001B">
+      <w:start w:val="1"/>
+      <w:numFmt w:val="lowerRoman"/>
+      <w:lvlText w:val="%3."/>
+      <w:lvlJc w:val="right"/>
+      <w:pPr>
+        <w:ind w:left="2520" w:hanging="180"/>
+      </w:pPr>
+    </w:lvl>
+    <w:lvl w:ilvl="3" w:tplc="040C000F" w:tentative="1">
+      <w:start w:val="1"/>
+      <w:numFmt w:val="decimal"/>
+      <w:lvlText w:val="%4."/>
+      <w:lvlJc w:val="left"/>
+      <w:pPr>
+        <w:ind w:left="3240" w:hanging="360"/>
+      </w:pPr>
+    </w:lvl>
+    <w:lvl w:ilvl="4" w:tplc="040C0019" w:tentative="1">
+      <w:start w:val="1"/>
+      <w:numFmt w:val="lowerLetter"/>
+      <w:lvlText w:val="%5."/>
+      <w:lvlJc w:val="left"/>
+      <w:pPr>
+        <w:ind w:left="3960" w:hanging="360"/>
+      </w:pPr>
+    </w:lvl>
+    <w:lvl w:ilvl="5" w:tplc="040C001B" w:tentative="1">
+      <w:start w:val="1"/>
+      <w:numFmt w:val="lowerRoman"/>
+      <w:lvlText w:val="%6."/>
+      <w:lvlJc w:val="right"/>
+      <w:pPr>
+        <w:ind w:left="4680" w:hanging="180"/>
+      </w:pPr>
+    </w:lvl>
+    <w:lvl w:ilvl="6" w:tplc="040C000F" w:tentative="1">
+      <w:start w:val="1"/>
+      <w:numFmt w:val="decimal"/>
+      <w:lvlText w:val="%7."/>
+      <w:lvlJc w:val="left"/>
+      <w:pPr>
+        <w:ind w:left="5400" w:hanging="360"/>
+      </w:pPr>
+    </w:lvl>
+    <w:lvl w:ilvl="7" w:tplc="040C0019" w:tentative="1">
+      <w:start w:val="1"/>
+      <w:numFmt w:val="lowerLetter"/>
+      <w:lvlText w:val="%8."/>
+      <w:lvlJc w:val="left"/>
+      <w:pPr>
+        <w:ind w:left="6120" w:hanging="360"/>
+      </w:pPr>
+    </w:lvl>
+    <w:lvl w:ilvl="8" w:tplc="040C001B" w:tentative="1">
+      <w:start w:val="1"/>
+      <w:numFmt w:val="lowerRoman"/>
+      <w:lvlText w:val="%9."/>
+      <w:lvlJc w:val="right"/>
+      <w:pPr>
+        <w:ind w:left="6840" w:hanging="180"/>
+      </w:pPr>
+    </w:lvl>
+  </w:abstractNum>
+  <w:abstractNum w:abstractNumId="3" w15:restartNumberingAfterBreak="0">
+    <w:nsid w:val="3DFC368C"/>
+    <w:multiLevelType w:val="hybridMultilevel"/>
+    <w:tmpl w:val="F97459C4"/>
+    <w:lvl w:ilvl="0" w:tplc="ECD067FE">
+      <w:start w:val="12"/>
+      <w:numFmt w:val="bullet"/>
+      <w:lvlText w:val="-"/>
+      <w:lvlJc w:val="left"/>
+      <w:pPr>
+        <w:ind w:left="1800" w:hanging="360"/>
+      </w:pPr>
+      <w:rPr>
+        <w:rFonts w:ascii="Calibri" w:eastAsia="Calibri" w:hAnsi="Calibri" w:cs="Calibri" w:hint="default"/>
+      </w:rPr>
+    </w:lvl>
+    <w:lvl w:ilvl="1" w:tplc="040C0003" w:tentative="1">
+      <w:start w:val="1"/>
+      <w:numFmt w:val="bullet"/>
+      <w:lvlText w:val="o"/>
+      <w:lvlJc w:val="left"/>
+      <w:pPr>
+        <w:ind w:left="2520" w:hanging="360"/>
+      </w:pPr>
+      <w:rPr>
+        <w:rFonts w:ascii="Courier New" w:hAnsi="Courier New" w:cs="Courier New" w:hint="default"/>
+      </w:rPr>
+    </w:lvl>
+    <w:lvl w:ilvl="2" w:tplc="040C0005" w:tentative="1">
+      <w:start w:val="1"/>
+      <w:numFmt w:val="bullet"/>
+      <w:lvlText w:val=""/>
+      <w:lvlJc w:val="left"/>
+      <w:pPr>
+        <w:ind w:left="3240" w:hanging="360"/>
+      </w:pPr>
+      <w:rPr>
+        <w:rFonts w:ascii="Wingdings" w:hAnsi="Wingdings" w:hint="default"/>
+      </w:rPr>
+    </w:lvl>
+    <w:lvl w:ilvl="3" w:tplc="040C0001" w:tentative="1">
+      <w:start w:val="1"/>
+      <w:numFmt w:val="bullet"/>
+      <w:lvlText w:val=""/>
+      <w:lvlJc w:val="left"/>
+      <w:pPr>
+        <w:ind w:left="3960" w:hanging="360"/>
+      </w:pPr>
+      <w:rPr>
+        <w:rFonts w:ascii="Symbol" w:hAnsi="Symbol" w:hint="default"/>
+      </w:rPr>
+    </w:lvl>
+    <w:lvl w:ilvl="4" w:tplc="040C0003" w:tentative="1">
+      <w:start w:val="1"/>
+      <w:numFmt w:val="bullet"/>
+      <w:lvlText w:val="o"/>
+      <w:lvlJc w:val="left"/>
+      <w:pPr>
+        <w:ind w:left="4680" w:hanging="360"/>
+      </w:pPr>
+      <w:rPr>
+        <w:rFonts w:ascii="Courier New" w:hAnsi="Courier New" w:cs="Courier New" w:hint="default"/>
+      </w:rPr>
+    </w:lvl>
+    <w:lvl w:ilvl="5" w:tplc="040C0005" w:tentative="1">
+      <w:start w:val="1"/>
+      <w:numFmt w:val="bullet"/>
+      <w:lvlText w:val=""/>
+      <w:lvlJc w:val="left"/>
+      <w:pPr>
+        <w:ind w:left="5400" w:hanging="360"/>
+      </w:pPr>
+      <w:rPr>
+        <w:rFonts w:ascii="Wingdings" w:hAnsi="Wingdings" w:hint="default"/>
+      </w:rPr>
+    </w:lvl>
+    <w:lvl w:ilvl="6" w:tplc="040C0001" w:tentative="1">
+      <w:start w:val="1"/>
+      <w:numFmt w:val="bullet"/>
+      <w:lvlText w:val=""/>
+      <w:lvlJc w:val="left"/>
+      <w:pPr>
+        <w:ind w:left="6120" w:hanging="360"/>
+      </w:pPr>
+      <w:rPr>
+        <w:rFonts w:ascii="Symbol" w:hAnsi="Symbol" w:hint="default"/>
+      </w:rPr>
+    </w:lvl>
+    <w:lvl w:ilvl="7" w:tplc="040C0003" w:tentative="1">
+      <w:start w:val="1"/>
+      <w:numFmt w:val="bullet"/>
+      <w:lvlText w:val="o"/>
+      <w:lvlJc w:val="left"/>
+      <w:pPr>
+        <w:ind w:left="6840" w:hanging="360"/>
+      </w:pPr>
+      <w:rPr>
+        <w:rFonts w:ascii="Courier New" w:hAnsi="Courier New" w:cs="Courier New" w:hint="default"/>
+      </w:rPr>
+    </w:lvl>
+    <w:lvl w:ilvl="8" w:tplc="040C0005" w:tentative="1">
+      <w:start w:val="1"/>
+      <w:numFmt w:val="bullet"/>
+      <w:lvlText w:val=""/>
+      <w:lvlJc w:val="left"/>
+      <w:pPr>
+        <w:ind w:left="7560" w:hanging="360"/>
+      </w:pPr>
+      <w:rPr>
+        <w:rFonts w:ascii="Wingdings" w:hAnsi="Wingdings" w:hint="default"/>
+      </w:rPr>
+    </w:lvl>
+  </w:abstractNum>
+  <w:abstractNum w:abstractNumId="4" w15:restartNumberingAfterBreak="0">
     <w:nsid w:val="52BE1110"/>
     <w:multiLevelType w:val="multilevel"/>
     <w:tmpl w:val="93885040"/>
@@ -3340,7 +6040,7 @@
       </w:rPr>
     </w:lvl>
   </w:abstractNum>
-  <w:abstractNum w:abstractNumId="3" w15:restartNumberingAfterBreak="0">
+  <w:abstractNum w:abstractNumId="5" w15:restartNumberingAfterBreak="0">
     <w:nsid w:val="5E605FA3"/>
     <w:multiLevelType w:val="multilevel"/>
     <w:tmpl w:val="708893A4"/>
@@ -3457,13 +6157,19 @@
     <w:abstractNumId w:val="1"/>
   </w:num>
   <w:num w:numId="2" w16cid:durableId="2146000851">
-    <w:abstractNumId w:val="3"/>
+    <w:abstractNumId w:val="5"/>
   </w:num>
   <w:num w:numId="3" w16cid:durableId="1915778276">
     <w:abstractNumId w:val="0"/>
   </w:num>
   <w:num w:numId="4" w16cid:durableId="1478376922">
+    <w:abstractNumId w:val="4"/>
+  </w:num>
+  <w:num w:numId="5" w16cid:durableId="1460297080">
     <w:abstractNumId w:val="2"/>
+  </w:num>
+  <w:num w:numId="6" w16cid:durableId="1829706996">
+    <w:abstractNumId w:val="3"/>
   </w:num>
 </w:numbering>
 </file>
@@ -3980,7 +6686,6 @@
   <w:style w:type="character" w:default="1" w:styleId="Policepardfaut">
     <w:name w:val="Default Paragraph Font"/>
     <w:uiPriority w:val="1"/>
-    <w:semiHidden/>
     <w:unhideWhenUsed/>
   </w:style>
   <w:style w:type="table" w:default="1" w:styleId="TableauNormal">
@@ -4049,6 +6754,52 @@
       <w:color w:val="666666"/>
       <w:sz w:val="48"/>
       <w:szCs w:val="48"/>
+    </w:rPr>
+  </w:style>
+  <w:style w:type="paragraph" w:styleId="Paragraphedeliste">
+    <w:name w:val="List Paragraph"/>
+    <w:basedOn w:val="Normal"/>
+    <w:uiPriority w:val="34"/>
+    <w:qFormat/>
+    <w:rsid w:val="00D4025C"/>
+    <w:pPr>
+      <w:ind w:left="720"/>
+      <w:contextualSpacing/>
+    </w:pPr>
+  </w:style>
+  <w:style w:type="character" w:styleId="Lienhypertexte">
+    <w:name w:val="Hyperlink"/>
+    <w:basedOn w:val="Policepardfaut"/>
+    <w:uiPriority w:val="99"/>
+    <w:unhideWhenUsed/>
+    <w:rsid w:val="00361559"/>
+    <w:rPr>
+      <w:color w:val="0000FF" w:themeColor="hyperlink"/>
+      <w:u w:val="single"/>
+    </w:rPr>
+  </w:style>
+  <w:style w:type="character" w:styleId="Mentionnonrsolue">
+    <w:name w:val="Unresolved Mention"/>
+    <w:basedOn w:val="Policepardfaut"/>
+    <w:uiPriority w:val="99"/>
+    <w:semiHidden/>
+    <w:unhideWhenUsed/>
+    <w:rsid w:val="00361559"/>
+    <w:rPr>
+      <w:color w:val="605E5C"/>
+      <w:shd w:val="clear" w:color="auto" w:fill="E1DFDD"/>
+    </w:rPr>
+  </w:style>
+  <w:style w:type="character" w:styleId="Lienhypertextesuivivisit">
+    <w:name w:val="FollowedHyperlink"/>
+    <w:basedOn w:val="Policepardfaut"/>
+    <w:uiPriority w:val="99"/>
+    <w:semiHidden/>
+    <w:unhideWhenUsed/>
+    <w:rsid w:val="00361559"/>
+    <w:rPr>
+      <w:color w:val="800080" w:themeColor="followedHyperlink"/>
+      <w:u w:val="single"/>
     </w:rPr>
   </w:style>
 </w:styles>
@@ -4380,6 +7131,10 @@
 </go:gDocsCustomXmlDataStorage>
 </file>
 
+<file path=customXml/item2.xml><?xml version="1.0" encoding="utf-8"?>
+<b:Sources xmlns:b="http://schemas.openxmlformats.org/officeDocument/2006/bibliography" xmlns="http://schemas.openxmlformats.org/officeDocument/2006/bibliography" SelectedStyle="\APASixthEditionOfficeOnline.xsl" StyleName="APA" Version="6"/>
+</file>
+
 <file path=customXml/itemProps1.xml><?xml version="1.0" encoding="utf-8"?>
 <ds:datastoreItem xmlns:ds="http://schemas.openxmlformats.org/officeDocument/2006/customXml" ds:itemID="{11111111-1234-1234-1234-123412341234}">
   <ds:schemaRefs>
@@ -4387,4 +7142,12 @@
     <ds:schemaRef ds:uri="http://schemas.openxmlformats.org/officeDocument/2006/relationships"/>
   </ds:schemaRefs>
 </ds:datastoreItem>
+</file>
+
+<file path=customXml/itemProps2.xml><?xml version="1.0" encoding="utf-8"?>
+<ds:datastoreItem xmlns:ds="http://schemas.openxmlformats.org/officeDocument/2006/customXml" ds:itemID="{F5AA1419-4FE0-46B6-8D43-42B07B94EEE7}">
+  <ds:schemaRefs>
+    <ds:schemaRef ds:uri="http://schemas.openxmlformats.org/officeDocument/2006/bibliography"/>
+  </ds:schemaRefs>
+</ds:datastoreItem>
 </file>
</xml_diff>